<commit_message>
made an average review endpoint and finished api documentation
also a search endpoint
</commit_message>
<xml_diff>
--- a/documentation/API Endpoints.docx
+++ b/documentation/API Endpoints.docx
@@ -320,27 +320,7 @@
           <w:szCs w:val="21"/>
           <w:lang w:eastAsia="en-GB"/>
         </w:rPr>
-        <w:t xml:space="preserve"> </w:t>
-      </w:r>
-      <w:r>
-        <w:rPr>
-          <w:rFonts w:ascii="Consolas" w:eastAsia="Times New Roman" w:hAnsi="Consolas" w:cs="Times New Roman"/>
-          <w:color w:val="A31515"/>
-          <w:sz w:val="21"/>
-          <w:szCs w:val="21"/>
-          <w:lang w:eastAsia="en-GB"/>
-        </w:rPr>
-        <w:t>"failure"</w:t>
-      </w:r>
-      <w:r>
-        <w:rPr>
-          <w:rFonts w:ascii="Consolas" w:eastAsia="Times New Roman" w:hAnsi="Consolas" w:cs="Times New Roman"/>
-          <w:color w:val="A31515"/>
-          <w:sz w:val="21"/>
-          <w:szCs w:val="21"/>
-          <w:lang w:eastAsia="en-GB"/>
-        </w:rPr>
-        <w:t xml:space="preserve"> </w:t>
+        <w:t xml:space="preserve"> "failure" </w:t>
       </w:r>
       <w:r>
         <w:rPr>
@@ -815,6 +795,7 @@
           <w:p>
             <w:pPr>
               <w:pStyle w:val="Heading2"/>
+              <w:outlineLvl w:val="1"/>
               <w:rPr>
                 <w:rFonts w:ascii="Consolas" w:hAnsi="Consolas"/>
               </w:rPr>
@@ -834,6 +815,7 @@
           <w:p>
             <w:pPr>
               <w:pStyle w:val="Heading2"/>
+              <w:outlineLvl w:val="1"/>
               <w:rPr>
                 <w:rFonts w:ascii="Consolas" w:hAnsi="Consolas"/>
               </w:rPr>
@@ -1469,13 +1451,7 @@
         <w:rPr>
           <w:rFonts w:ascii="Consolas" w:hAnsi="Consolas"/>
         </w:rPr>
-        <w:t>/</w:t>
-      </w:r>
-      <w:r>
-        <w:rPr>
-          <w:rFonts w:ascii="Consolas" w:hAnsi="Consolas"/>
-        </w:rPr>
-        <w:t>login</w:t>
+        <w:t>/login</w:t>
       </w:r>
     </w:p>
     <w:p>
@@ -1516,6 +1492,7 @@
           <w:p>
             <w:pPr>
               <w:pStyle w:val="Heading2"/>
+              <w:outlineLvl w:val="1"/>
               <w:rPr>
                 <w:rFonts w:ascii="Consolas" w:hAnsi="Consolas"/>
               </w:rPr>
@@ -1535,6 +1512,7 @@
           <w:p>
             <w:pPr>
               <w:pStyle w:val="Heading2"/>
+              <w:outlineLvl w:val="1"/>
               <w:rPr>
                 <w:rFonts w:ascii="Consolas" w:hAnsi="Consolas"/>
               </w:rPr>
@@ -2052,6 +2030,7 @@
           <w:p>
             <w:pPr>
               <w:pStyle w:val="Heading2"/>
+              <w:outlineLvl w:val="1"/>
               <w:rPr>
                 <w:rFonts w:ascii="Consolas" w:hAnsi="Consolas"/>
               </w:rPr>
@@ -2071,6 +2050,7 @@
           <w:p>
             <w:pPr>
               <w:pStyle w:val="Heading2"/>
+              <w:outlineLvl w:val="1"/>
               <w:rPr>
                 <w:rFonts w:ascii="Consolas" w:hAnsi="Consolas"/>
               </w:rPr>
@@ -2774,6 +2754,7 @@
           <w:p>
             <w:pPr>
               <w:pStyle w:val="Heading2"/>
+              <w:outlineLvl w:val="1"/>
               <w:rPr>
                 <w:rFonts w:ascii="Consolas" w:hAnsi="Consolas"/>
               </w:rPr>
@@ -3225,6 +3206,7 @@
           <w:p>
             <w:pPr>
               <w:pStyle w:val="Heading2"/>
+              <w:outlineLvl w:val="1"/>
               <w:rPr>
                 <w:rFonts w:ascii="Consolas" w:hAnsi="Consolas"/>
               </w:rPr>
@@ -3994,6 +3976,7 @@
           <w:p>
             <w:pPr>
               <w:pStyle w:val="Heading2"/>
+              <w:outlineLvl w:val="1"/>
               <w:rPr>
                 <w:rFonts w:ascii="Consolas" w:hAnsi="Consolas"/>
               </w:rPr>
@@ -4769,7 +4752,7 @@
         <w:tblLook w:val="0620" w:firstRow="1" w:lastRow="0" w:firstColumn="0" w:lastColumn="0" w:noHBand="1" w:noVBand="1"/>
       </w:tblPr>
       <w:tblGrid>
-        <w:gridCol w:w="9026"/>
+        <w:gridCol w:w="9746"/>
       </w:tblGrid>
       <w:tr>
         <w:tc>
@@ -4786,6 +4769,7 @@
           <w:p>
             <w:pPr>
               <w:pStyle w:val="Heading2"/>
+              <w:outlineLvl w:val="1"/>
               <w:rPr>
                 <w:rFonts w:ascii="Consolas" w:hAnsi="Consolas"/>
               </w:rPr>
@@ -6271,7 +6255,7 @@
         <w:tblLook w:val="0620" w:firstRow="1" w:lastRow="0" w:firstColumn="0" w:lastColumn="0" w:noHBand="1" w:noVBand="1"/>
       </w:tblPr>
       <w:tblGrid>
-        <w:gridCol w:w="9026"/>
+        <w:gridCol w:w="9746"/>
       </w:tblGrid>
       <w:tr>
         <w:tc>
@@ -6288,6 +6272,7 @@
           <w:p>
             <w:pPr>
               <w:pStyle w:val="Heading2"/>
+              <w:outlineLvl w:val="1"/>
               <w:rPr>
                 <w:rFonts w:ascii="Consolas" w:hAnsi="Consolas"/>
               </w:rPr>
@@ -6772,6 +6757,7 @@
           <w:p>
             <w:pPr>
               <w:pStyle w:val="Heading2"/>
+              <w:outlineLvl w:val="1"/>
               <w:rPr>
                 <w:rFonts w:ascii="Consolas" w:eastAsia="Times New Roman" w:hAnsi="Consolas" w:cs="Times New Roman"/>
                 <w:color w:val="000000"/>
@@ -6967,22 +6953,24 @@
               <w:shd w:val="clear" w:color="auto" w:fill="FFFFFF"/>
               <w:spacing w:line="285" w:lineRule="atLeast"/>
               <w:rPr>
-                <w:rFonts w:ascii="Consolas" w:eastAsia="Times New Roman" w:hAnsi="Consolas" w:cs="Times New Roman"/>
-                <w:color w:val="000000"/>
-                <w:sz w:val="21"/>
-                <w:szCs w:val="21"/>
-                <w:lang w:eastAsia="en-GB"/>
-              </w:rPr>
-            </w:pPr>
-            <w:r>
-              <w:rPr>
-                <w:rFonts w:ascii="Consolas" w:eastAsia="Times New Roman" w:hAnsi="Consolas" w:cs="Times New Roman"/>
-                <w:color w:val="000000"/>
-                <w:sz w:val="21"/>
-                <w:szCs w:val="21"/>
-                <w:lang w:eastAsia="en-GB"/>
-              </w:rPr>
-              <w:t xml:space="preserve">Where </w:t>
+                <w:rFonts w:cstheme="minorHAnsi"/>
+              </w:rPr>
+            </w:pPr>
+            <w:r>
+              <w:rPr>
+                <w:rFonts w:cstheme="minorHAnsi"/>
+              </w:rPr>
+              <w:t>Where</w:t>
+            </w:r>
+            <w:r>
+              <w:rPr>
+                <w:rFonts w:ascii="Consolas" w:eastAsia="Times New Roman" w:hAnsi="Consolas" w:cs="Times New Roman"/>
+                <w:color w:val="000000"/>
+                <w:sz w:val="21"/>
+                <w:szCs w:val="21"/>
+                <w:lang w:eastAsia="en-GB"/>
+              </w:rPr>
+              <w:t xml:space="preserve"> </w:t>
             </w:r>
             <w:r>
               <w:rPr>
@@ -7007,32 +6995,20 @@
             <w:proofErr w:type="gramStart"/>
             <w:r>
               <w:rPr>
-                <w:rFonts w:ascii="Consolas" w:eastAsia="Times New Roman" w:hAnsi="Consolas" w:cs="Times New Roman"/>
-                <w:color w:val="000000"/>
-                <w:sz w:val="21"/>
-                <w:szCs w:val="21"/>
-                <w:lang w:eastAsia="en-GB"/>
+                <w:rFonts w:cstheme="minorHAnsi"/>
               </w:rPr>
               <w:t>is</w:t>
             </w:r>
             <w:proofErr w:type="gramEnd"/>
             <w:r>
               <w:rPr>
-                <w:rFonts w:ascii="Consolas" w:eastAsia="Times New Roman" w:hAnsi="Consolas" w:cs="Times New Roman"/>
-                <w:color w:val="000000"/>
-                <w:sz w:val="21"/>
-                <w:szCs w:val="21"/>
-                <w:lang w:eastAsia="en-GB"/>
+                <w:rFonts w:cstheme="minorHAnsi"/>
               </w:rPr>
               <w:t xml:space="preserve"> </w:t>
             </w:r>
             <w:r>
               <w:rPr>
-                <w:rFonts w:ascii="Consolas" w:eastAsia="Times New Roman" w:hAnsi="Consolas" w:cs="Times New Roman"/>
-                <w:color w:val="000000"/>
-                <w:sz w:val="21"/>
-                <w:szCs w:val="21"/>
-                <w:lang w:eastAsia="en-GB"/>
+                <w:rFonts w:cstheme="minorHAnsi"/>
               </w:rPr>
               <w:t>an array of review objects.</w:t>
             </w:r>
@@ -7051,11 +7027,7 @@
             </w:pPr>
             <w:r>
               <w:rPr>
-                <w:rFonts w:ascii="Consolas" w:eastAsia="Times New Roman" w:hAnsi="Consolas" w:cs="Times New Roman"/>
-                <w:color w:val="000000"/>
-                <w:sz w:val="21"/>
-                <w:szCs w:val="21"/>
-                <w:lang w:eastAsia="en-GB"/>
+                <w:rFonts w:cstheme="minorHAnsi"/>
               </w:rPr>
               <w:t>Review object:</w:t>
             </w:r>
@@ -8043,6 +8015,2160 @@
               </w:rPr>
               <w:t>}</w:t>
             </w:r>
+          </w:p>
+        </w:tc>
+      </w:tr>
+    </w:tbl>
+    <w:p>
+      <w:pPr>
+        <w:pStyle w:val="Heading1"/>
+        <w:rPr>
+          <w:rFonts w:ascii="Consolas" w:hAnsi="Consolas"/>
+        </w:rPr>
+      </w:pPr>
+    </w:p>
+    <w:p>
+      <w:pPr>
+        <w:rPr>
+          <w:rFonts w:ascii="Consolas" w:eastAsiaTheme="majorEastAsia" w:hAnsi="Consolas" w:cstheme="majorBidi"/>
+          <w:color w:val="2F5496" w:themeColor="accent1" w:themeShade="BF"/>
+          <w:sz w:val="32"/>
+          <w:szCs w:val="32"/>
+        </w:rPr>
+      </w:pPr>
+      <w:r>
+        <w:rPr>
+          <w:rFonts w:ascii="Consolas" w:hAnsi="Consolas"/>
+        </w:rPr>
+        <w:br w:type="page"/>
+      </w:r>
+    </w:p>
+    <w:p>
+      <w:pPr>
+        <w:pStyle w:val="Heading1"/>
+        <w:rPr>
+          <w:rFonts w:ascii="Consolas" w:hAnsi="Consolas"/>
+        </w:rPr>
+      </w:pPr>
+      <w:r>
+        <w:rPr>
+          <w:rFonts w:ascii="Consolas" w:hAnsi="Consolas"/>
+        </w:rPr>
+        <w:lastRenderedPageBreak/>
+        <w:t>/</w:t>
+      </w:r>
+      <w:proofErr w:type="spellStart"/>
+      <w:r>
+        <w:rPr>
+          <w:rFonts w:ascii="Consolas" w:hAnsi="Consolas"/>
+        </w:rPr>
+        <w:t>namesearch</w:t>
+      </w:r>
+      <w:proofErr w:type="spellEnd"/>
+    </w:p>
+    <w:p>
+      <w:pPr>
+        <w:rPr>
+          <w:rFonts w:cstheme="minorHAnsi"/>
+        </w:rPr>
+      </w:pPr>
+      <w:r>
+        <w:rPr>
+          <w:rFonts w:cstheme="minorHAnsi"/>
+        </w:rPr>
+        <w:t xml:space="preserve">Searches through the names of all the businesses we have in our </w:t>
+      </w:r>
+      <w:proofErr w:type="gramStart"/>
+      <w:r>
+        <w:rPr>
+          <w:rFonts w:cstheme="minorHAnsi"/>
+        </w:rPr>
+        <w:t>database, and</w:t>
+      </w:r>
+      <w:proofErr w:type="gramEnd"/>
+      <w:r>
+        <w:rPr>
+          <w:rFonts w:cstheme="minorHAnsi"/>
+        </w:rPr>
+        <w:t xml:space="preserve"> returns any which have the search query in them as a </w:t>
+      </w:r>
+      <w:proofErr w:type="spellStart"/>
+      <w:r>
+        <w:rPr>
+          <w:rFonts w:cstheme="minorHAnsi"/>
+        </w:rPr>
+        <w:t>subword</w:t>
+      </w:r>
+      <w:proofErr w:type="spellEnd"/>
+      <w:r>
+        <w:rPr>
+          <w:rFonts w:cstheme="minorHAnsi"/>
+        </w:rPr>
+        <w:t xml:space="preserve">. The input query should be a </w:t>
+      </w:r>
+      <w:proofErr w:type="gramStart"/>
+      <w:r>
+        <w:rPr>
+          <w:rFonts w:cstheme="minorHAnsi"/>
+        </w:rPr>
+        <w:t>string</w:t>
+      </w:r>
+      <w:proofErr w:type="gramEnd"/>
+    </w:p>
+    <w:tbl>
+      <w:tblPr>
+        <w:tblStyle w:val="TableGrid"/>
+        <w:tblW w:w="5000" w:type="pct"/>
+        <w:tblBorders>
+          <w:top w:val="none" w:sz="0" w:space="0" w:color="auto"/>
+          <w:left w:val="none" w:sz="0" w:space="0" w:color="auto"/>
+          <w:bottom w:val="none" w:sz="0" w:space="0" w:color="auto"/>
+          <w:right w:val="none" w:sz="0" w:space="0" w:color="auto"/>
+          <w:insideV w:val="none" w:sz="0" w:space="0" w:color="auto"/>
+        </w:tblBorders>
+        <w:tblLook w:val="0620" w:firstRow="1" w:lastRow="0" w:firstColumn="0" w:lastColumn="0" w:noHBand="1" w:noVBand="1"/>
+      </w:tblPr>
+      <w:tblGrid>
+        <w:gridCol w:w="4290"/>
+        <w:gridCol w:w="5456"/>
+      </w:tblGrid>
+      <w:tr>
+        <w:tc>
+          <w:tcPr>
+            <w:tcW w:w="2201" w:type="pct"/>
+            <w:tcBorders>
+              <w:top w:val="nil"/>
+              <w:left w:val="nil"/>
+              <w:bottom w:val="single" w:sz="4" w:space="0" w:color="auto"/>
+              <w:right w:val="nil"/>
+            </w:tcBorders>
+            <w:hideMark/>
+          </w:tcPr>
+          <w:p>
+            <w:pPr>
+              <w:pStyle w:val="Heading2"/>
+              <w:outlineLvl w:val="1"/>
+              <w:rPr>
+                <w:rFonts w:ascii="Consolas" w:hAnsi="Consolas"/>
+              </w:rPr>
+            </w:pPr>
+            <w:r>
+              <w:rPr>
+                <w:rFonts w:ascii="Consolas" w:hAnsi="Consolas"/>
+              </w:rPr>
+              <w:t>Input</w:t>
+            </w:r>
+          </w:p>
+        </w:tc>
+        <w:tc>
+          <w:tcPr>
+            <w:tcW w:w="2799" w:type="pct"/>
+            <w:tcBorders>
+              <w:top w:val="nil"/>
+              <w:left w:val="nil"/>
+              <w:bottom w:val="single" w:sz="4" w:space="0" w:color="auto"/>
+              <w:right w:val="nil"/>
+            </w:tcBorders>
+            <w:hideMark/>
+          </w:tcPr>
+          <w:p>
+            <w:pPr>
+              <w:pStyle w:val="Heading2"/>
+              <w:outlineLvl w:val="1"/>
+              <w:rPr>
+                <w:rFonts w:ascii="Consolas" w:hAnsi="Consolas"/>
+              </w:rPr>
+            </w:pPr>
+            <w:r>
+              <w:rPr>
+                <w:rFonts w:ascii="Consolas" w:hAnsi="Consolas"/>
+              </w:rPr>
+              <w:t>Output</w:t>
+            </w:r>
+          </w:p>
+        </w:tc>
+      </w:tr>
+      <w:tr>
+        <w:tc>
+          <w:tcPr>
+            <w:tcW w:w="2201" w:type="pct"/>
+            <w:tcBorders>
+              <w:top w:val="single" w:sz="4" w:space="0" w:color="auto"/>
+              <w:left w:val="nil"/>
+              <w:bottom w:val="nil"/>
+              <w:right w:val="nil"/>
+            </w:tcBorders>
+            <w:hideMark/>
+          </w:tcPr>
+          <w:p>
+            <w:pPr>
+              <w:shd w:val="clear" w:color="auto" w:fill="FFFFFF"/>
+              <w:spacing w:line="285" w:lineRule="atLeast"/>
+              <w:rPr>
+                <w:rFonts w:ascii="Consolas" w:eastAsia="Times New Roman" w:hAnsi="Consolas" w:cs="Times New Roman"/>
+                <w:color w:val="000000"/>
+                <w:sz w:val="21"/>
+                <w:szCs w:val="21"/>
+                <w:lang w:eastAsia="en-GB"/>
+              </w:rPr>
+            </w:pPr>
+            <w:r>
+              <w:rPr>
+                <w:rFonts w:ascii="Consolas" w:eastAsia="Times New Roman" w:hAnsi="Consolas" w:cs="Times New Roman"/>
+                <w:color w:val="000000"/>
+                <w:sz w:val="21"/>
+                <w:szCs w:val="21"/>
+                <w:lang w:eastAsia="en-GB"/>
+              </w:rPr>
+              <w:t>{</w:t>
+            </w:r>
+          </w:p>
+          <w:p>
+            <w:pPr>
+              <w:shd w:val="clear" w:color="auto" w:fill="FFFFFF"/>
+              <w:spacing w:line="285" w:lineRule="atLeast"/>
+              <w:rPr>
+                <w:rFonts w:ascii="Consolas" w:eastAsia="Times New Roman" w:hAnsi="Consolas" w:cs="Times New Roman"/>
+                <w:color w:val="000000"/>
+                <w:sz w:val="21"/>
+                <w:szCs w:val="21"/>
+                <w:lang w:eastAsia="en-GB"/>
+              </w:rPr>
+            </w:pPr>
+            <w:r>
+              <w:rPr>
+                <w:rFonts w:ascii="Consolas" w:eastAsia="Times New Roman" w:hAnsi="Consolas" w:cs="Times New Roman"/>
+                <w:color w:val="000000"/>
+                <w:sz w:val="21"/>
+                <w:szCs w:val="21"/>
+                <w:lang w:eastAsia="en-GB"/>
+              </w:rPr>
+              <w:t>    </w:t>
+            </w:r>
+            <w:r>
+              <w:rPr>
+                <w:rFonts w:ascii="Consolas" w:eastAsia="Times New Roman" w:hAnsi="Consolas" w:cs="Times New Roman"/>
+                <w:color w:val="A31515"/>
+                <w:sz w:val="21"/>
+                <w:szCs w:val="21"/>
+                <w:lang w:eastAsia="en-GB"/>
+              </w:rPr>
+              <w:t>"query"</w:t>
+            </w:r>
+            <w:r>
+              <w:rPr>
+                <w:rFonts w:ascii="Consolas" w:eastAsia="Times New Roman" w:hAnsi="Consolas" w:cs="Times New Roman"/>
+                <w:color w:val="000000"/>
+                <w:sz w:val="21"/>
+                <w:szCs w:val="21"/>
+                <w:lang w:eastAsia="en-GB"/>
+              </w:rPr>
+              <w:t>: </w:t>
+            </w:r>
+            <w:r>
+              <w:rPr>
+                <w:rFonts w:ascii="Consolas" w:eastAsia="Times New Roman" w:hAnsi="Consolas" w:cs="Times New Roman"/>
+                <w:color w:val="001080"/>
+                <w:sz w:val="21"/>
+                <w:szCs w:val="21"/>
+                <w:lang w:eastAsia="en-GB"/>
+              </w:rPr>
+              <w:t>query</w:t>
+            </w:r>
+          </w:p>
+          <w:p>
+            <w:pPr>
+              <w:shd w:val="clear" w:color="auto" w:fill="FFFFFF"/>
+              <w:spacing w:line="285" w:lineRule="atLeast"/>
+              <w:rPr>
+                <w:rFonts w:ascii="Consolas" w:eastAsia="Times New Roman" w:hAnsi="Consolas" w:cs="Times New Roman"/>
+                <w:color w:val="000000"/>
+                <w:sz w:val="21"/>
+                <w:szCs w:val="21"/>
+                <w:lang w:eastAsia="en-GB"/>
+              </w:rPr>
+            </w:pPr>
+            <w:r>
+              <w:rPr>
+                <w:rFonts w:ascii="Consolas" w:eastAsia="Times New Roman" w:hAnsi="Consolas" w:cs="Times New Roman"/>
+                <w:color w:val="000000"/>
+                <w:sz w:val="21"/>
+                <w:szCs w:val="21"/>
+                <w:lang w:eastAsia="en-GB"/>
+              </w:rPr>
+              <w:t>}</w:t>
+            </w:r>
+          </w:p>
+        </w:tc>
+        <w:tc>
+          <w:tcPr>
+            <w:tcW w:w="2799" w:type="pct"/>
+            <w:tcBorders>
+              <w:top w:val="single" w:sz="4" w:space="0" w:color="auto"/>
+              <w:left w:val="nil"/>
+              <w:bottom w:val="nil"/>
+              <w:right w:val="nil"/>
+            </w:tcBorders>
+            <w:hideMark/>
+          </w:tcPr>
+          <w:p>
+            <w:pPr>
+              <w:shd w:val="clear" w:color="auto" w:fill="FFFFFF"/>
+              <w:spacing w:line="285" w:lineRule="atLeast"/>
+              <w:rPr>
+                <w:rFonts w:ascii="Consolas" w:eastAsia="Times New Roman" w:hAnsi="Consolas" w:cs="Times New Roman"/>
+                <w:color w:val="000000"/>
+                <w:sz w:val="21"/>
+                <w:szCs w:val="21"/>
+                <w:lang w:eastAsia="en-GB"/>
+              </w:rPr>
+            </w:pPr>
+            <w:r>
+              <w:rPr>
+                <w:rFonts w:ascii="Consolas" w:eastAsia="Times New Roman" w:hAnsi="Consolas" w:cs="Times New Roman"/>
+                <w:color w:val="000000"/>
+                <w:sz w:val="21"/>
+                <w:szCs w:val="21"/>
+                <w:lang w:eastAsia="en-GB"/>
+              </w:rPr>
+              <w:t>{ </w:t>
+            </w:r>
+          </w:p>
+          <w:p>
+            <w:pPr>
+              <w:shd w:val="clear" w:color="auto" w:fill="FFFFFF"/>
+              <w:spacing w:line="285" w:lineRule="atLeast"/>
+              <w:rPr>
+                <w:rFonts w:ascii="Consolas" w:eastAsia="Times New Roman" w:hAnsi="Consolas" w:cs="Times New Roman"/>
+                <w:color w:val="000000"/>
+                <w:sz w:val="21"/>
+                <w:szCs w:val="21"/>
+                <w:lang w:eastAsia="en-GB"/>
+              </w:rPr>
+            </w:pPr>
+            <w:r>
+              <w:rPr>
+                <w:rFonts w:ascii="Consolas" w:eastAsia="Times New Roman" w:hAnsi="Consolas" w:cs="Times New Roman"/>
+                <w:color w:val="000000"/>
+                <w:sz w:val="21"/>
+                <w:szCs w:val="21"/>
+                <w:lang w:eastAsia="en-GB"/>
+              </w:rPr>
+              <w:t>    </w:t>
+            </w:r>
+            <w:r>
+              <w:rPr>
+                <w:rFonts w:ascii="Consolas" w:eastAsia="Times New Roman" w:hAnsi="Consolas" w:cs="Times New Roman"/>
+                <w:color w:val="A31515"/>
+                <w:sz w:val="21"/>
+                <w:szCs w:val="21"/>
+                <w:lang w:eastAsia="en-GB"/>
+              </w:rPr>
+              <w:t>"message"</w:t>
+            </w:r>
+            <w:r>
+              <w:rPr>
+                <w:rFonts w:ascii="Consolas" w:eastAsia="Times New Roman" w:hAnsi="Consolas" w:cs="Times New Roman"/>
+                <w:color w:val="000000"/>
+                <w:sz w:val="21"/>
+                <w:szCs w:val="21"/>
+                <w:lang w:eastAsia="en-GB"/>
+              </w:rPr>
+              <w:t>: </w:t>
+            </w:r>
+            <w:r>
+              <w:rPr>
+                <w:rFonts w:ascii="Consolas" w:eastAsia="Times New Roman" w:hAnsi="Consolas" w:cs="Times New Roman"/>
+                <w:color w:val="A31515"/>
+                <w:sz w:val="21"/>
+                <w:szCs w:val="21"/>
+                <w:lang w:eastAsia="en-GB"/>
+              </w:rPr>
+              <w:t>"success"</w:t>
+            </w:r>
+            <w:r>
+              <w:rPr>
+                <w:rFonts w:ascii="Consolas" w:eastAsia="Times New Roman" w:hAnsi="Consolas" w:cs="Times New Roman"/>
+                <w:color w:val="000000"/>
+                <w:sz w:val="21"/>
+                <w:szCs w:val="21"/>
+                <w:lang w:eastAsia="en-GB"/>
+              </w:rPr>
+              <w:t>,</w:t>
+            </w:r>
+          </w:p>
+          <w:p>
+            <w:pPr>
+              <w:shd w:val="clear" w:color="auto" w:fill="FFFFFF"/>
+              <w:spacing w:line="285" w:lineRule="atLeast"/>
+              <w:rPr>
+                <w:rFonts w:ascii="Consolas" w:eastAsia="Times New Roman" w:hAnsi="Consolas" w:cs="Times New Roman"/>
+                <w:color w:val="000000"/>
+                <w:sz w:val="21"/>
+                <w:szCs w:val="21"/>
+                <w:lang w:eastAsia="en-GB"/>
+              </w:rPr>
+            </w:pPr>
+            <w:r>
+              <w:rPr>
+                <w:rFonts w:ascii="Consolas" w:eastAsia="Times New Roman" w:hAnsi="Consolas" w:cs="Times New Roman"/>
+                <w:color w:val="000000"/>
+                <w:sz w:val="21"/>
+                <w:szCs w:val="21"/>
+                <w:lang w:eastAsia="en-GB"/>
+              </w:rPr>
+              <w:t>    </w:t>
+            </w:r>
+            <w:r>
+              <w:rPr>
+                <w:rFonts w:ascii="Consolas" w:eastAsia="Times New Roman" w:hAnsi="Consolas" w:cs="Times New Roman"/>
+                <w:color w:val="A31515"/>
+                <w:sz w:val="21"/>
+                <w:szCs w:val="21"/>
+                <w:lang w:eastAsia="en-GB"/>
+              </w:rPr>
+              <w:t>"data"</w:t>
+            </w:r>
+            <w:r>
+              <w:rPr>
+                <w:rFonts w:ascii="Consolas" w:eastAsia="Times New Roman" w:hAnsi="Consolas" w:cs="Times New Roman"/>
+                <w:color w:val="000000"/>
+                <w:sz w:val="21"/>
+                <w:szCs w:val="21"/>
+                <w:lang w:eastAsia="en-GB"/>
+              </w:rPr>
+              <w:t>: </w:t>
+            </w:r>
+            <w:r>
+              <w:rPr>
+                <w:rFonts w:ascii="Consolas" w:eastAsia="Times New Roman" w:hAnsi="Consolas" w:cs="Times New Roman"/>
+                <w:color w:val="001080"/>
+                <w:sz w:val="21"/>
+                <w:szCs w:val="21"/>
+                <w:lang w:eastAsia="en-GB"/>
+              </w:rPr>
+              <w:t>businesses</w:t>
+            </w:r>
+          </w:p>
+          <w:p>
+            <w:pPr>
+              <w:shd w:val="clear" w:color="auto" w:fill="FFFFFF"/>
+              <w:spacing w:line="285" w:lineRule="atLeast"/>
+              <w:rPr>
+                <w:rFonts w:ascii="Consolas" w:eastAsia="Times New Roman" w:hAnsi="Consolas" w:cs="Times New Roman"/>
+                <w:color w:val="000000"/>
+                <w:sz w:val="21"/>
+                <w:szCs w:val="21"/>
+                <w:lang w:eastAsia="en-GB"/>
+              </w:rPr>
+            </w:pPr>
+            <w:r>
+              <w:rPr>
+                <w:rFonts w:ascii="Consolas" w:eastAsia="Times New Roman" w:hAnsi="Consolas" w:cs="Times New Roman"/>
+                <w:color w:val="000000"/>
+                <w:sz w:val="21"/>
+                <w:szCs w:val="21"/>
+                <w:lang w:eastAsia="en-GB"/>
+              </w:rPr>
+              <w:t>}</w:t>
+            </w:r>
+          </w:p>
+          <w:p>
+            <w:pPr>
+              <w:spacing w:after="160" w:line="259" w:lineRule="auto"/>
+              <w:contextualSpacing/>
+              <w:rPr>
+                <w:rFonts w:cstheme="minorHAnsi"/>
+              </w:rPr>
+            </w:pPr>
+            <w:r>
+              <w:rPr>
+                <w:rFonts w:cstheme="minorHAnsi"/>
+              </w:rPr>
+              <w:t>Where</w:t>
+            </w:r>
+            <w:r>
+              <w:rPr>
+                <w:rFonts w:ascii="Consolas" w:eastAsia="Times New Roman" w:hAnsi="Consolas" w:cs="Times New Roman"/>
+                <w:color w:val="000000"/>
+                <w:sz w:val="21"/>
+                <w:szCs w:val="21"/>
+                <w:lang w:eastAsia="en-GB"/>
+              </w:rPr>
+              <w:t xml:space="preserve"> </w:t>
+            </w:r>
+            <w:r>
+              <w:rPr>
+                <w:rFonts w:ascii="Consolas" w:eastAsia="Times New Roman" w:hAnsi="Consolas" w:cs="Times New Roman"/>
+                <w:color w:val="001080"/>
+                <w:sz w:val="21"/>
+                <w:szCs w:val="21"/>
+                <w:lang w:eastAsia="en-GB"/>
+              </w:rPr>
+              <w:t>businesses</w:t>
+            </w:r>
+            <w:r>
+              <w:rPr>
+                <w:rFonts w:ascii="Consolas" w:eastAsia="Times New Roman" w:hAnsi="Consolas" w:cs="Times New Roman"/>
+                <w:color w:val="000000"/>
+                <w:sz w:val="21"/>
+                <w:szCs w:val="21"/>
+                <w:lang w:eastAsia="en-GB"/>
+              </w:rPr>
+              <w:t xml:space="preserve"> </w:t>
+            </w:r>
+            <w:proofErr w:type="gramStart"/>
+            <w:r>
+              <w:rPr>
+                <w:rFonts w:cstheme="minorHAnsi"/>
+              </w:rPr>
+              <w:t>is</w:t>
+            </w:r>
+            <w:proofErr w:type="gramEnd"/>
+            <w:r>
+              <w:rPr>
+                <w:rFonts w:cstheme="minorHAnsi"/>
+              </w:rPr>
+              <w:t xml:space="preserve"> an array of </w:t>
+            </w:r>
+            <w:r>
+              <w:rPr>
+                <w:rFonts w:cstheme="minorHAnsi"/>
+              </w:rPr>
+              <w:t>business</w:t>
+            </w:r>
+            <w:r>
+              <w:rPr>
+                <w:rFonts w:cstheme="minorHAnsi"/>
+              </w:rPr>
+              <w:t xml:space="preserve"> objects.</w:t>
+            </w:r>
+          </w:p>
+          <w:p>
+            <w:pPr>
+              <w:spacing w:after="160" w:line="259" w:lineRule="auto"/>
+              <w:contextualSpacing/>
+              <w:rPr>
+                <w:rFonts w:cstheme="minorHAnsi"/>
+              </w:rPr>
+            </w:pPr>
+            <w:r>
+              <w:rPr>
+                <w:rFonts w:cstheme="minorHAnsi"/>
+              </w:rPr>
+              <w:t>Business</w:t>
+            </w:r>
+            <w:r>
+              <w:rPr>
+                <w:rFonts w:cstheme="minorHAnsi"/>
+              </w:rPr>
+              <w:t xml:space="preserve"> object:</w:t>
+            </w:r>
+          </w:p>
+          <w:p>
+            <w:pPr>
+              <w:shd w:val="clear" w:color="auto" w:fill="FFFFFF"/>
+              <w:spacing w:line="285" w:lineRule="atLeast"/>
+              <w:rPr>
+                <w:rFonts w:ascii="Consolas" w:eastAsia="Times New Roman" w:hAnsi="Consolas" w:cs="Times New Roman"/>
+                <w:color w:val="000000"/>
+                <w:sz w:val="21"/>
+                <w:szCs w:val="21"/>
+                <w:lang w:eastAsia="en-GB"/>
+              </w:rPr>
+            </w:pPr>
+            <w:r>
+              <w:rPr>
+                <w:rFonts w:ascii="Consolas" w:eastAsia="Times New Roman" w:hAnsi="Consolas" w:cs="Times New Roman"/>
+                <w:color w:val="000000"/>
+                <w:sz w:val="21"/>
+                <w:szCs w:val="21"/>
+                <w:lang w:eastAsia="en-GB"/>
+              </w:rPr>
+              <w:t>{   </w:t>
+            </w:r>
+          </w:p>
+          <w:p>
+            <w:pPr>
+              <w:shd w:val="clear" w:color="auto" w:fill="FFFFFF"/>
+              <w:spacing w:line="285" w:lineRule="atLeast"/>
+              <w:rPr>
+                <w:rFonts w:ascii="Consolas" w:eastAsia="Times New Roman" w:hAnsi="Consolas" w:cs="Times New Roman"/>
+                <w:color w:val="000000"/>
+                <w:sz w:val="21"/>
+                <w:szCs w:val="21"/>
+                <w:lang w:eastAsia="en-GB"/>
+              </w:rPr>
+            </w:pPr>
+            <w:r>
+              <w:rPr>
+                <w:rFonts w:ascii="Consolas" w:eastAsia="Times New Roman" w:hAnsi="Consolas" w:cs="Times New Roman"/>
+                <w:color w:val="000000"/>
+                <w:sz w:val="21"/>
+                <w:szCs w:val="21"/>
+                <w:lang w:eastAsia="en-GB"/>
+              </w:rPr>
+              <w:t>    </w:t>
+            </w:r>
+            <w:r>
+              <w:rPr>
+                <w:rFonts w:ascii="Consolas" w:eastAsia="Times New Roman" w:hAnsi="Consolas" w:cs="Times New Roman"/>
+                <w:color w:val="A31515"/>
+                <w:sz w:val="21"/>
+                <w:szCs w:val="21"/>
+                <w:lang w:eastAsia="en-GB"/>
+              </w:rPr>
+              <w:t>"</w:t>
+            </w:r>
+            <w:proofErr w:type="spellStart"/>
+            <w:r>
+              <w:rPr>
+                <w:rFonts w:ascii="Consolas" w:eastAsia="Times New Roman" w:hAnsi="Consolas" w:cs="Times New Roman"/>
+                <w:color w:val="A31515"/>
+                <w:sz w:val="21"/>
+                <w:szCs w:val="21"/>
+                <w:lang w:eastAsia="en-GB"/>
+              </w:rPr>
+              <w:t>business_id</w:t>
+            </w:r>
+            <w:proofErr w:type="spellEnd"/>
+            <w:r>
+              <w:rPr>
+                <w:rFonts w:ascii="Consolas" w:eastAsia="Times New Roman" w:hAnsi="Consolas" w:cs="Times New Roman"/>
+                <w:color w:val="A31515"/>
+                <w:sz w:val="21"/>
+                <w:szCs w:val="21"/>
+                <w:lang w:eastAsia="en-GB"/>
+              </w:rPr>
+              <w:t>"</w:t>
+            </w:r>
+            <w:r>
+              <w:rPr>
+                <w:rFonts w:ascii="Consolas" w:eastAsia="Times New Roman" w:hAnsi="Consolas" w:cs="Times New Roman"/>
+                <w:color w:val="000000"/>
+                <w:sz w:val="21"/>
+                <w:szCs w:val="21"/>
+                <w:lang w:eastAsia="en-GB"/>
+              </w:rPr>
+              <w:t>: </w:t>
+            </w:r>
+            <w:proofErr w:type="spellStart"/>
+            <w:r>
+              <w:rPr>
+                <w:rFonts w:ascii="Consolas" w:eastAsia="Times New Roman" w:hAnsi="Consolas" w:cs="Times New Roman"/>
+                <w:color w:val="001080"/>
+                <w:sz w:val="21"/>
+                <w:szCs w:val="21"/>
+                <w:lang w:eastAsia="en-GB"/>
+              </w:rPr>
+              <w:t>businessid</w:t>
+            </w:r>
+            <w:proofErr w:type="spellEnd"/>
+            <w:r>
+              <w:rPr>
+                <w:rFonts w:ascii="Consolas" w:eastAsia="Times New Roman" w:hAnsi="Consolas" w:cs="Times New Roman"/>
+                <w:color w:val="000000"/>
+                <w:sz w:val="21"/>
+                <w:szCs w:val="21"/>
+                <w:lang w:eastAsia="en-GB"/>
+              </w:rPr>
+              <w:t>,</w:t>
+            </w:r>
+          </w:p>
+          <w:p>
+            <w:pPr>
+              <w:shd w:val="clear" w:color="auto" w:fill="FFFFFF"/>
+              <w:spacing w:line="285" w:lineRule="atLeast"/>
+              <w:rPr>
+                <w:rFonts w:ascii="Consolas" w:eastAsia="Times New Roman" w:hAnsi="Consolas" w:cs="Times New Roman"/>
+                <w:color w:val="000000"/>
+                <w:sz w:val="21"/>
+                <w:szCs w:val="21"/>
+                <w:lang w:eastAsia="en-GB"/>
+              </w:rPr>
+            </w:pPr>
+            <w:r>
+              <w:rPr>
+                <w:rFonts w:ascii="Consolas" w:eastAsia="Times New Roman" w:hAnsi="Consolas" w:cs="Times New Roman"/>
+                <w:color w:val="000000"/>
+                <w:sz w:val="21"/>
+                <w:szCs w:val="21"/>
+                <w:lang w:eastAsia="en-GB"/>
+              </w:rPr>
+              <w:t>    </w:t>
+            </w:r>
+            <w:r>
+              <w:rPr>
+                <w:rFonts w:ascii="Consolas" w:eastAsia="Times New Roman" w:hAnsi="Consolas" w:cs="Times New Roman"/>
+                <w:color w:val="A31515"/>
+                <w:sz w:val="21"/>
+                <w:szCs w:val="21"/>
+                <w:lang w:eastAsia="en-GB"/>
+              </w:rPr>
+              <w:t>"name"</w:t>
+            </w:r>
+            <w:r>
+              <w:rPr>
+                <w:rFonts w:ascii="Consolas" w:eastAsia="Times New Roman" w:hAnsi="Consolas" w:cs="Times New Roman"/>
+                <w:color w:val="000000"/>
+                <w:sz w:val="21"/>
+                <w:szCs w:val="21"/>
+                <w:lang w:eastAsia="en-GB"/>
+              </w:rPr>
+              <w:t>: </w:t>
+            </w:r>
+            <w:r>
+              <w:rPr>
+                <w:rFonts w:ascii="Consolas" w:eastAsia="Times New Roman" w:hAnsi="Consolas" w:cs="Times New Roman"/>
+                <w:color w:val="001080"/>
+                <w:sz w:val="21"/>
+                <w:szCs w:val="21"/>
+                <w:lang w:eastAsia="en-GB"/>
+              </w:rPr>
+              <w:t>name</w:t>
+            </w:r>
+            <w:r>
+              <w:rPr>
+                <w:rFonts w:ascii="Consolas" w:eastAsia="Times New Roman" w:hAnsi="Consolas" w:cs="Times New Roman"/>
+                <w:color w:val="000000"/>
+                <w:sz w:val="21"/>
+                <w:szCs w:val="21"/>
+                <w:lang w:eastAsia="en-GB"/>
+              </w:rPr>
+              <w:t>,</w:t>
+            </w:r>
+          </w:p>
+          <w:p>
+            <w:pPr>
+              <w:shd w:val="clear" w:color="auto" w:fill="FFFFFF"/>
+              <w:spacing w:line="285" w:lineRule="atLeast"/>
+              <w:rPr>
+                <w:rFonts w:ascii="Consolas" w:eastAsia="Times New Roman" w:hAnsi="Consolas" w:cs="Times New Roman"/>
+                <w:color w:val="000000"/>
+                <w:sz w:val="21"/>
+                <w:szCs w:val="21"/>
+                <w:lang w:eastAsia="en-GB"/>
+              </w:rPr>
+            </w:pPr>
+            <w:r>
+              <w:rPr>
+                <w:rFonts w:ascii="Consolas" w:eastAsia="Times New Roman" w:hAnsi="Consolas" w:cs="Times New Roman"/>
+                <w:color w:val="000000"/>
+                <w:sz w:val="21"/>
+                <w:szCs w:val="21"/>
+                <w:lang w:eastAsia="en-GB"/>
+              </w:rPr>
+              <w:t>    </w:t>
+            </w:r>
+            <w:r>
+              <w:rPr>
+                <w:rFonts w:ascii="Consolas" w:eastAsia="Times New Roman" w:hAnsi="Consolas" w:cs="Times New Roman"/>
+                <w:color w:val="A31515"/>
+                <w:sz w:val="21"/>
+                <w:szCs w:val="21"/>
+                <w:lang w:eastAsia="en-GB"/>
+              </w:rPr>
+              <w:t>"email"</w:t>
+            </w:r>
+            <w:r>
+              <w:rPr>
+                <w:rFonts w:ascii="Consolas" w:eastAsia="Times New Roman" w:hAnsi="Consolas" w:cs="Times New Roman"/>
+                <w:color w:val="000000"/>
+                <w:sz w:val="21"/>
+                <w:szCs w:val="21"/>
+                <w:lang w:eastAsia="en-GB"/>
+              </w:rPr>
+              <w:t>: </w:t>
+            </w:r>
+            <w:r>
+              <w:rPr>
+                <w:rFonts w:ascii="Consolas" w:eastAsia="Times New Roman" w:hAnsi="Consolas" w:cs="Times New Roman"/>
+                <w:color w:val="001080"/>
+                <w:sz w:val="21"/>
+                <w:szCs w:val="21"/>
+                <w:lang w:eastAsia="en-GB"/>
+              </w:rPr>
+              <w:t>email</w:t>
+            </w:r>
+            <w:r>
+              <w:rPr>
+                <w:rFonts w:ascii="Consolas" w:eastAsia="Times New Roman" w:hAnsi="Consolas" w:cs="Times New Roman"/>
+                <w:color w:val="000000"/>
+                <w:sz w:val="21"/>
+                <w:szCs w:val="21"/>
+                <w:lang w:eastAsia="en-GB"/>
+              </w:rPr>
+              <w:t>,</w:t>
+            </w:r>
+          </w:p>
+          <w:p>
+            <w:pPr>
+              <w:shd w:val="clear" w:color="auto" w:fill="FFFFFF"/>
+              <w:spacing w:line="285" w:lineRule="atLeast"/>
+              <w:rPr>
+                <w:rFonts w:ascii="Consolas" w:eastAsia="Times New Roman" w:hAnsi="Consolas" w:cs="Times New Roman"/>
+                <w:color w:val="000000"/>
+                <w:sz w:val="21"/>
+                <w:szCs w:val="21"/>
+                <w:lang w:eastAsia="en-GB"/>
+              </w:rPr>
+            </w:pPr>
+            <w:r>
+              <w:rPr>
+                <w:rFonts w:ascii="Consolas" w:eastAsia="Times New Roman" w:hAnsi="Consolas" w:cs="Times New Roman"/>
+                <w:color w:val="000000"/>
+                <w:sz w:val="21"/>
+                <w:szCs w:val="21"/>
+                <w:lang w:eastAsia="en-GB"/>
+              </w:rPr>
+              <w:t>    </w:t>
+            </w:r>
+            <w:r>
+              <w:rPr>
+                <w:rFonts w:ascii="Consolas" w:eastAsia="Times New Roman" w:hAnsi="Consolas" w:cs="Times New Roman"/>
+                <w:color w:val="A31515"/>
+                <w:sz w:val="21"/>
+                <w:szCs w:val="21"/>
+                <w:lang w:eastAsia="en-GB"/>
+              </w:rPr>
+              <w:t>"address"</w:t>
+            </w:r>
+            <w:r>
+              <w:rPr>
+                <w:rFonts w:ascii="Consolas" w:eastAsia="Times New Roman" w:hAnsi="Consolas" w:cs="Times New Roman"/>
+                <w:color w:val="000000"/>
+                <w:sz w:val="21"/>
+                <w:szCs w:val="21"/>
+                <w:lang w:eastAsia="en-GB"/>
+              </w:rPr>
+              <w:t>: </w:t>
+            </w:r>
+            <w:r>
+              <w:rPr>
+                <w:rFonts w:ascii="Consolas" w:eastAsia="Times New Roman" w:hAnsi="Consolas" w:cs="Times New Roman"/>
+                <w:color w:val="001080"/>
+                <w:sz w:val="21"/>
+                <w:szCs w:val="21"/>
+                <w:lang w:eastAsia="en-GB"/>
+              </w:rPr>
+              <w:t>address</w:t>
+            </w:r>
+            <w:r>
+              <w:rPr>
+                <w:rFonts w:ascii="Consolas" w:eastAsia="Times New Roman" w:hAnsi="Consolas" w:cs="Times New Roman"/>
+                <w:color w:val="000000"/>
+                <w:sz w:val="21"/>
+                <w:szCs w:val="21"/>
+                <w:lang w:eastAsia="en-GB"/>
+              </w:rPr>
+              <w:t>,</w:t>
+            </w:r>
+          </w:p>
+          <w:p>
+            <w:pPr>
+              <w:shd w:val="clear" w:color="auto" w:fill="FFFFFF"/>
+              <w:spacing w:line="285" w:lineRule="atLeast"/>
+              <w:rPr>
+                <w:rFonts w:ascii="Consolas" w:eastAsia="Times New Roman" w:hAnsi="Consolas" w:cs="Times New Roman"/>
+                <w:color w:val="000000"/>
+                <w:sz w:val="21"/>
+                <w:szCs w:val="21"/>
+                <w:lang w:eastAsia="en-GB"/>
+              </w:rPr>
+            </w:pPr>
+            <w:r>
+              <w:rPr>
+                <w:rFonts w:ascii="Consolas" w:eastAsia="Times New Roman" w:hAnsi="Consolas" w:cs="Times New Roman"/>
+                <w:color w:val="000000"/>
+                <w:sz w:val="21"/>
+                <w:szCs w:val="21"/>
+                <w:lang w:eastAsia="en-GB"/>
+              </w:rPr>
+              <w:t>    </w:t>
+            </w:r>
+            <w:r>
+              <w:rPr>
+                <w:rFonts w:ascii="Consolas" w:eastAsia="Times New Roman" w:hAnsi="Consolas" w:cs="Times New Roman"/>
+                <w:color w:val="A31515"/>
+                <w:sz w:val="21"/>
+                <w:szCs w:val="21"/>
+                <w:lang w:eastAsia="en-GB"/>
+              </w:rPr>
+              <w:t>"postcode"</w:t>
+            </w:r>
+            <w:r>
+              <w:rPr>
+                <w:rFonts w:ascii="Consolas" w:eastAsia="Times New Roman" w:hAnsi="Consolas" w:cs="Times New Roman"/>
+                <w:color w:val="000000"/>
+                <w:sz w:val="21"/>
+                <w:szCs w:val="21"/>
+                <w:lang w:eastAsia="en-GB"/>
+              </w:rPr>
+              <w:t>: </w:t>
+            </w:r>
+            <w:r>
+              <w:rPr>
+                <w:rFonts w:ascii="Consolas" w:eastAsia="Times New Roman" w:hAnsi="Consolas" w:cs="Times New Roman"/>
+                <w:color w:val="001080"/>
+                <w:sz w:val="21"/>
+                <w:szCs w:val="21"/>
+                <w:lang w:eastAsia="en-GB"/>
+              </w:rPr>
+              <w:t>postcode</w:t>
+            </w:r>
+            <w:r>
+              <w:rPr>
+                <w:rFonts w:ascii="Consolas" w:eastAsia="Times New Roman" w:hAnsi="Consolas" w:cs="Times New Roman"/>
+                <w:color w:val="000000"/>
+                <w:sz w:val="21"/>
+                <w:szCs w:val="21"/>
+                <w:lang w:eastAsia="en-GB"/>
+              </w:rPr>
+              <w:t>,</w:t>
+            </w:r>
+          </w:p>
+          <w:p>
+            <w:pPr>
+              <w:shd w:val="clear" w:color="auto" w:fill="FFFFFF"/>
+              <w:spacing w:line="285" w:lineRule="atLeast"/>
+              <w:rPr>
+                <w:rFonts w:ascii="Consolas" w:eastAsia="Times New Roman" w:hAnsi="Consolas" w:cs="Times New Roman"/>
+                <w:color w:val="000000"/>
+                <w:sz w:val="21"/>
+                <w:szCs w:val="21"/>
+                <w:lang w:eastAsia="en-GB"/>
+              </w:rPr>
+            </w:pPr>
+            <w:r>
+              <w:rPr>
+                <w:rFonts w:ascii="Consolas" w:eastAsia="Times New Roman" w:hAnsi="Consolas" w:cs="Times New Roman"/>
+                <w:color w:val="000000"/>
+                <w:sz w:val="21"/>
+                <w:szCs w:val="21"/>
+                <w:lang w:eastAsia="en-GB"/>
+              </w:rPr>
+              <w:t>    </w:t>
+            </w:r>
+            <w:r>
+              <w:rPr>
+                <w:rFonts w:ascii="Consolas" w:eastAsia="Times New Roman" w:hAnsi="Consolas" w:cs="Times New Roman"/>
+                <w:color w:val="A31515"/>
+                <w:sz w:val="21"/>
+                <w:szCs w:val="21"/>
+                <w:lang w:eastAsia="en-GB"/>
+              </w:rPr>
+              <w:t>"description"</w:t>
+            </w:r>
+            <w:r>
+              <w:rPr>
+                <w:rFonts w:ascii="Consolas" w:eastAsia="Times New Roman" w:hAnsi="Consolas" w:cs="Times New Roman"/>
+                <w:color w:val="000000"/>
+                <w:sz w:val="21"/>
+                <w:szCs w:val="21"/>
+                <w:lang w:eastAsia="en-GB"/>
+              </w:rPr>
+              <w:t>: </w:t>
+            </w:r>
+            <w:r>
+              <w:rPr>
+                <w:rFonts w:ascii="Consolas" w:eastAsia="Times New Roman" w:hAnsi="Consolas" w:cs="Times New Roman"/>
+                <w:color w:val="001080"/>
+                <w:sz w:val="21"/>
+                <w:szCs w:val="21"/>
+                <w:lang w:eastAsia="en-GB"/>
+              </w:rPr>
+              <w:t>description</w:t>
+            </w:r>
+          </w:p>
+          <w:p>
+            <w:pPr>
+              <w:shd w:val="clear" w:color="auto" w:fill="FFFFFF"/>
+              <w:spacing w:line="285" w:lineRule="atLeast"/>
+              <w:rPr>
+                <w:rFonts w:ascii="Consolas" w:eastAsia="Times New Roman" w:hAnsi="Consolas" w:cs="Times New Roman"/>
+                <w:color w:val="000000"/>
+                <w:sz w:val="21"/>
+                <w:szCs w:val="21"/>
+                <w:lang w:eastAsia="en-GB"/>
+              </w:rPr>
+            </w:pPr>
+            <w:r>
+              <w:rPr>
+                <w:rFonts w:ascii="Consolas" w:eastAsia="Times New Roman" w:hAnsi="Consolas" w:cs="Times New Roman"/>
+                <w:color w:val="000000"/>
+                <w:sz w:val="21"/>
+                <w:szCs w:val="21"/>
+                <w:lang w:eastAsia="en-GB"/>
+              </w:rPr>
+              <w:t>}</w:t>
+            </w:r>
+          </w:p>
+          <w:p>
+            <w:pPr>
+              <w:shd w:val="clear" w:color="auto" w:fill="FFFFFF"/>
+              <w:spacing w:line="285" w:lineRule="atLeast"/>
+              <w:rPr>
+                <w:rFonts w:ascii="Consolas" w:eastAsia="Times New Roman" w:hAnsi="Consolas" w:cs="Times New Roman"/>
+                <w:color w:val="000000"/>
+                <w:sz w:val="21"/>
+                <w:szCs w:val="21"/>
+                <w:lang w:eastAsia="en-GB"/>
+              </w:rPr>
+            </w:pPr>
+          </w:p>
+        </w:tc>
+      </w:tr>
+    </w:tbl>
+    <w:p>
+      <w:pPr>
+        <w:pStyle w:val="Heading1"/>
+        <w:rPr>
+          <w:rFonts w:ascii="Consolas" w:hAnsi="Consolas"/>
+        </w:rPr>
+      </w:pPr>
+      <w:r>
+        <w:rPr>
+          <w:rFonts w:ascii="Consolas" w:hAnsi="Consolas"/>
+        </w:rPr>
+        <w:t>/</w:t>
+      </w:r>
+      <w:proofErr w:type="spellStart"/>
+      <w:r>
+        <w:rPr>
+          <w:rFonts w:ascii="Consolas" w:hAnsi="Consolas"/>
+        </w:rPr>
+        <w:t>averagereview</w:t>
+      </w:r>
+      <w:proofErr w:type="spellEnd"/>
+    </w:p>
+    <w:p>
+      <w:pPr>
+        <w:rPr>
+          <w:rFonts w:cstheme="minorHAnsi"/>
+        </w:rPr>
+      </w:pPr>
+      <w:r>
+        <w:rPr>
+          <w:rFonts w:cstheme="minorHAnsi"/>
+        </w:rPr>
+        <w:t>This takes a business id and returns the average of all the reviews it has gotten. This only averages the numerical fields (</w:t>
+      </w:r>
+      <w:proofErr w:type="gramStart"/>
+      <w:r>
+        <w:rPr>
+          <w:rFonts w:cstheme="minorHAnsi"/>
+        </w:rPr>
+        <w:t>i.e.</w:t>
+      </w:r>
+      <w:proofErr w:type="gramEnd"/>
+      <w:r>
+        <w:rPr>
+          <w:rFonts w:cstheme="minorHAnsi"/>
+        </w:rPr>
+        <w:t xml:space="preserve"> everything except the text field). Since the true/false options are represented as 1 or 0, they are also averaged, this means that the average for those ones is the percentage of people who chose true for that option.</w:t>
+      </w:r>
+    </w:p>
+    <w:tbl>
+      <w:tblPr>
+        <w:tblStyle w:val="TableGrid"/>
+        <w:tblW w:w="9923" w:type="dxa"/>
+        <w:tblBorders>
+          <w:top w:val="none" w:sz="0" w:space="0" w:color="auto"/>
+          <w:left w:val="none" w:sz="0" w:space="0" w:color="auto"/>
+          <w:bottom w:val="none" w:sz="0" w:space="0" w:color="auto"/>
+          <w:right w:val="none" w:sz="0" w:space="0" w:color="auto"/>
+          <w:insideV w:val="none" w:sz="0" w:space="0" w:color="auto"/>
+        </w:tblBorders>
+        <w:tblLook w:val="0620" w:firstRow="1" w:lastRow="0" w:firstColumn="0" w:lastColumn="0" w:noHBand="1" w:noVBand="1"/>
+      </w:tblPr>
+      <w:tblGrid>
+        <w:gridCol w:w="3680"/>
+        <w:gridCol w:w="6336"/>
+      </w:tblGrid>
+      <w:tr>
+        <w:tc>
+          <w:tcPr>
+            <w:tcW w:w="3582" w:type="dxa"/>
+            <w:tcBorders>
+              <w:top w:val="nil"/>
+              <w:left w:val="nil"/>
+              <w:bottom w:val="single" w:sz="4" w:space="0" w:color="auto"/>
+              <w:right w:val="nil"/>
+            </w:tcBorders>
+            <w:hideMark/>
+          </w:tcPr>
+          <w:p>
+            <w:pPr>
+              <w:pStyle w:val="Heading2"/>
+              <w:outlineLvl w:val="1"/>
+              <w:rPr>
+                <w:rFonts w:ascii="Consolas" w:hAnsi="Consolas"/>
+              </w:rPr>
+            </w:pPr>
+            <w:r>
+              <w:rPr>
+                <w:rFonts w:ascii="Consolas" w:hAnsi="Consolas"/>
+              </w:rPr>
+              <w:t>Input</w:t>
+            </w:r>
+          </w:p>
+        </w:tc>
+        <w:tc>
+          <w:tcPr>
+            <w:tcW w:w="6341" w:type="dxa"/>
+            <w:tcBorders>
+              <w:top w:val="nil"/>
+              <w:left w:val="nil"/>
+              <w:bottom w:val="single" w:sz="4" w:space="0" w:color="auto"/>
+              <w:right w:val="nil"/>
+            </w:tcBorders>
+            <w:hideMark/>
+          </w:tcPr>
+          <w:p>
+            <w:pPr>
+              <w:pStyle w:val="Heading2"/>
+              <w:outlineLvl w:val="1"/>
+              <w:rPr>
+                <w:rFonts w:ascii="Consolas" w:hAnsi="Consolas"/>
+              </w:rPr>
+            </w:pPr>
+            <w:r>
+              <w:rPr>
+                <w:rFonts w:ascii="Consolas" w:hAnsi="Consolas"/>
+              </w:rPr>
+              <w:t>Output</w:t>
+            </w:r>
+          </w:p>
+        </w:tc>
+      </w:tr>
+      <w:tr>
+        <w:tc>
+          <w:tcPr>
+            <w:tcW w:w="3582" w:type="dxa"/>
+            <w:tcBorders>
+              <w:top w:val="single" w:sz="4" w:space="0" w:color="auto"/>
+              <w:left w:val="nil"/>
+              <w:bottom w:val="nil"/>
+              <w:right w:val="nil"/>
+            </w:tcBorders>
+            <w:hideMark/>
+          </w:tcPr>
+          <w:p>
+            <w:pPr>
+              <w:shd w:val="clear" w:color="auto" w:fill="FFFFFF"/>
+              <w:spacing w:line="285" w:lineRule="atLeast"/>
+              <w:rPr>
+                <w:rFonts w:ascii="Consolas" w:eastAsia="Times New Roman" w:hAnsi="Consolas" w:cs="Times New Roman"/>
+                <w:color w:val="000000"/>
+                <w:sz w:val="21"/>
+                <w:szCs w:val="21"/>
+                <w:lang w:eastAsia="en-GB"/>
+              </w:rPr>
+            </w:pPr>
+            <w:r>
+              <w:rPr>
+                <w:rFonts w:ascii="Consolas" w:eastAsia="Times New Roman" w:hAnsi="Consolas" w:cs="Times New Roman"/>
+                <w:color w:val="000000"/>
+                <w:sz w:val="21"/>
+                <w:szCs w:val="21"/>
+                <w:lang w:eastAsia="en-GB"/>
+              </w:rPr>
+              <w:t>{</w:t>
+            </w:r>
+          </w:p>
+          <w:p>
+            <w:pPr>
+              <w:shd w:val="clear" w:color="auto" w:fill="FFFFFF"/>
+              <w:spacing w:line="285" w:lineRule="atLeast"/>
+              <w:rPr>
+                <w:rFonts w:ascii="Consolas" w:eastAsia="Times New Roman" w:hAnsi="Consolas" w:cs="Times New Roman"/>
+                <w:color w:val="000000"/>
+                <w:sz w:val="21"/>
+                <w:szCs w:val="21"/>
+                <w:lang w:eastAsia="en-GB"/>
+              </w:rPr>
+            </w:pPr>
+            <w:r>
+              <w:rPr>
+                <w:rFonts w:ascii="Consolas" w:eastAsia="Times New Roman" w:hAnsi="Consolas" w:cs="Times New Roman"/>
+                <w:color w:val="000000"/>
+                <w:sz w:val="21"/>
+                <w:szCs w:val="21"/>
+                <w:lang w:eastAsia="en-GB"/>
+              </w:rPr>
+              <w:t>    </w:t>
+            </w:r>
+            <w:r>
+              <w:rPr>
+                <w:rFonts w:ascii="Consolas" w:eastAsia="Times New Roman" w:hAnsi="Consolas" w:cs="Times New Roman"/>
+                <w:color w:val="A31515"/>
+                <w:sz w:val="21"/>
+                <w:szCs w:val="21"/>
+                <w:lang w:eastAsia="en-GB"/>
+              </w:rPr>
+              <w:t>"</w:t>
+            </w:r>
+            <w:proofErr w:type="spellStart"/>
+            <w:r>
+              <w:rPr>
+                <w:rFonts w:ascii="Consolas" w:eastAsia="Times New Roman" w:hAnsi="Consolas" w:cs="Times New Roman"/>
+                <w:color w:val="A31515"/>
+                <w:sz w:val="21"/>
+                <w:szCs w:val="21"/>
+                <w:lang w:eastAsia="en-GB"/>
+              </w:rPr>
+              <w:t>business_id</w:t>
+            </w:r>
+            <w:proofErr w:type="spellEnd"/>
+            <w:r>
+              <w:rPr>
+                <w:rFonts w:ascii="Consolas" w:eastAsia="Times New Roman" w:hAnsi="Consolas" w:cs="Times New Roman"/>
+                <w:color w:val="A31515"/>
+                <w:sz w:val="21"/>
+                <w:szCs w:val="21"/>
+                <w:lang w:eastAsia="en-GB"/>
+              </w:rPr>
+              <w:t>"</w:t>
+            </w:r>
+            <w:r>
+              <w:rPr>
+                <w:rFonts w:ascii="Consolas" w:eastAsia="Times New Roman" w:hAnsi="Consolas" w:cs="Times New Roman"/>
+                <w:color w:val="000000"/>
+                <w:sz w:val="21"/>
+                <w:szCs w:val="21"/>
+                <w:lang w:eastAsia="en-GB"/>
+              </w:rPr>
+              <w:t>: </w:t>
+            </w:r>
+            <w:proofErr w:type="spellStart"/>
+            <w:r>
+              <w:rPr>
+                <w:rFonts w:ascii="Consolas" w:eastAsia="Times New Roman" w:hAnsi="Consolas" w:cs="Times New Roman"/>
+                <w:color w:val="001080"/>
+                <w:sz w:val="21"/>
+                <w:szCs w:val="21"/>
+                <w:lang w:eastAsia="en-GB"/>
+              </w:rPr>
+              <w:t>business_id</w:t>
+            </w:r>
+            <w:proofErr w:type="spellEnd"/>
+          </w:p>
+          <w:p>
+            <w:pPr>
+              <w:shd w:val="clear" w:color="auto" w:fill="FFFFFF"/>
+              <w:spacing w:line="285" w:lineRule="atLeast"/>
+              <w:rPr>
+                <w:rFonts w:ascii="Consolas" w:eastAsia="Times New Roman" w:hAnsi="Consolas" w:cs="Times New Roman"/>
+                <w:color w:val="000000"/>
+                <w:sz w:val="21"/>
+                <w:szCs w:val="21"/>
+                <w:lang w:eastAsia="en-GB"/>
+              </w:rPr>
+            </w:pPr>
+            <w:r>
+              <w:rPr>
+                <w:rFonts w:ascii="Consolas" w:eastAsia="Times New Roman" w:hAnsi="Consolas" w:cs="Times New Roman"/>
+                <w:color w:val="000000"/>
+                <w:sz w:val="21"/>
+                <w:szCs w:val="21"/>
+                <w:lang w:eastAsia="en-GB"/>
+              </w:rPr>
+              <w:t>}</w:t>
+            </w:r>
+          </w:p>
+        </w:tc>
+        <w:tc>
+          <w:tcPr>
+            <w:tcW w:w="6341" w:type="dxa"/>
+            <w:tcBorders>
+              <w:top w:val="single" w:sz="4" w:space="0" w:color="auto"/>
+              <w:left w:val="nil"/>
+              <w:bottom w:val="nil"/>
+              <w:right w:val="nil"/>
+            </w:tcBorders>
+            <w:hideMark/>
+          </w:tcPr>
+          <w:p>
+            <w:pPr>
+              <w:shd w:val="clear" w:color="auto" w:fill="FFFFFF"/>
+              <w:spacing w:line="285" w:lineRule="atLeast"/>
+              <w:rPr>
+                <w:rFonts w:ascii="Consolas" w:eastAsia="Times New Roman" w:hAnsi="Consolas" w:cs="Times New Roman"/>
+                <w:color w:val="000000"/>
+                <w:sz w:val="21"/>
+                <w:szCs w:val="21"/>
+                <w:lang w:eastAsia="en-GB"/>
+              </w:rPr>
+            </w:pPr>
+            <w:r>
+              <w:rPr>
+                <w:rFonts w:ascii="Consolas" w:eastAsia="Times New Roman" w:hAnsi="Consolas" w:cs="Times New Roman"/>
+                <w:color w:val="000000"/>
+                <w:sz w:val="21"/>
+                <w:szCs w:val="21"/>
+                <w:lang w:eastAsia="en-GB"/>
+              </w:rPr>
+              <w:t>{ </w:t>
+            </w:r>
+          </w:p>
+          <w:p>
+            <w:pPr>
+              <w:shd w:val="clear" w:color="auto" w:fill="FFFFFF"/>
+              <w:spacing w:line="285" w:lineRule="atLeast"/>
+              <w:rPr>
+                <w:rFonts w:ascii="Consolas" w:eastAsia="Times New Roman" w:hAnsi="Consolas" w:cs="Times New Roman"/>
+                <w:color w:val="000000"/>
+                <w:sz w:val="21"/>
+                <w:szCs w:val="21"/>
+                <w:lang w:eastAsia="en-GB"/>
+              </w:rPr>
+            </w:pPr>
+            <w:r>
+              <w:rPr>
+                <w:rFonts w:ascii="Consolas" w:eastAsia="Times New Roman" w:hAnsi="Consolas" w:cs="Times New Roman"/>
+                <w:color w:val="000000"/>
+                <w:sz w:val="21"/>
+                <w:szCs w:val="21"/>
+                <w:lang w:eastAsia="en-GB"/>
+              </w:rPr>
+              <w:t>    </w:t>
+            </w:r>
+            <w:r>
+              <w:rPr>
+                <w:rFonts w:ascii="Consolas" w:eastAsia="Times New Roman" w:hAnsi="Consolas" w:cs="Times New Roman"/>
+                <w:color w:val="A31515"/>
+                <w:sz w:val="21"/>
+                <w:szCs w:val="21"/>
+                <w:lang w:eastAsia="en-GB"/>
+              </w:rPr>
+              <w:t>"message"</w:t>
+            </w:r>
+            <w:r>
+              <w:rPr>
+                <w:rFonts w:ascii="Consolas" w:eastAsia="Times New Roman" w:hAnsi="Consolas" w:cs="Times New Roman"/>
+                <w:color w:val="000000"/>
+                <w:sz w:val="21"/>
+                <w:szCs w:val="21"/>
+                <w:lang w:eastAsia="en-GB"/>
+              </w:rPr>
+              <w:t>: </w:t>
+            </w:r>
+            <w:r>
+              <w:rPr>
+                <w:rFonts w:ascii="Consolas" w:eastAsia="Times New Roman" w:hAnsi="Consolas" w:cs="Times New Roman"/>
+                <w:color w:val="A31515"/>
+                <w:sz w:val="21"/>
+                <w:szCs w:val="21"/>
+                <w:lang w:eastAsia="en-GB"/>
+              </w:rPr>
+              <w:t>"success"</w:t>
+            </w:r>
+            <w:r>
+              <w:rPr>
+                <w:rFonts w:ascii="Consolas" w:eastAsia="Times New Roman" w:hAnsi="Consolas" w:cs="Times New Roman"/>
+                <w:color w:val="000000"/>
+                <w:sz w:val="21"/>
+                <w:szCs w:val="21"/>
+                <w:lang w:eastAsia="en-GB"/>
+              </w:rPr>
+              <w:t>,</w:t>
+            </w:r>
+          </w:p>
+          <w:p>
+            <w:pPr>
+              <w:shd w:val="clear" w:color="auto" w:fill="FFFFFF"/>
+              <w:spacing w:line="285" w:lineRule="atLeast"/>
+              <w:rPr>
+                <w:rFonts w:ascii="Consolas" w:eastAsia="Times New Roman" w:hAnsi="Consolas" w:cs="Times New Roman"/>
+                <w:color w:val="000000"/>
+                <w:sz w:val="21"/>
+                <w:szCs w:val="21"/>
+                <w:lang w:eastAsia="en-GB"/>
+              </w:rPr>
+            </w:pPr>
+            <w:r>
+              <w:rPr>
+                <w:rFonts w:ascii="Consolas" w:eastAsia="Times New Roman" w:hAnsi="Consolas" w:cs="Times New Roman"/>
+                <w:color w:val="000000"/>
+                <w:sz w:val="21"/>
+                <w:szCs w:val="21"/>
+                <w:lang w:eastAsia="en-GB"/>
+              </w:rPr>
+              <w:t>    </w:t>
+            </w:r>
+            <w:r>
+              <w:rPr>
+                <w:rFonts w:ascii="Consolas" w:eastAsia="Times New Roman" w:hAnsi="Consolas" w:cs="Times New Roman"/>
+                <w:color w:val="A31515"/>
+                <w:sz w:val="21"/>
+                <w:szCs w:val="21"/>
+                <w:lang w:eastAsia="en-GB"/>
+              </w:rPr>
+              <w:t>"data"</w:t>
+            </w:r>
+            <w:r>
+              <w:rPr>
+                <w:rFonts w:ascii="Consolas" w:eastAsia="Times New Roman" w:hAnsi="Consolas" w:cs="Times New Roman"/>
+                <w:color w:val="000000"/>
+                <w:sz w:val="21"/>
+                <w:szCs w:val="21"/>
+                <w:lang w:eastAsia="en-GB"/>
+              </w:rPr>
+              <w:t>: {   </w:t>
+            </w:r>
+          </w:p>
+          <w:p>
+            <w:pPr>
+              <w:shd w:val="clear" w:color="auto" w:fill="FFFFFF"/>
+              <w:spacing w:line="285" w:lineRule="atLeast"/>
+              <w:rPr>
+                <w:rFonts w:ascii="Consolas" w:eastAsia="Times New Roman" w:hAnsi="Consolas" w:cs="Times New Roman"/>
+                <w:color w:val="000000"/>
+                <w:sz w:val="21"/>
+                <w:szCs w:val="21"/>
+                <w:lang w:eastAsia="en-GB"/>
+              </w:rPr>
+            </w:pPr>
+            <w:r>
+              <w:rPr>
+                <w:rFonts w:ascii="Consolas" w:eastAsia="Times New Roman" w:hAnsi="Consolas" w:cs="Times New Roman"/>
+                <w:color w:val="000000"/>
+                <w:sz w:val="21"/>
+                <w:szCs w:val="21"/>
+                <w:lang w:eastAsia="en-GB"/>
+              </w:rPr>
+              <w:t>        </w:t>
+            </w:r>
+            <w:r>
+              <w:rPr>
+                <w:rFonts w:ascii="Consolas" w:eastAsia="Times New Roman" w:hAnsi="Consolas" w:cs="Times New Roman"/>
+                <w:color w:val="A31515"/>
+                <w:sz w:val="21"/>
+                <w:szCs w:val="21"/>
+                <w:lang w:eastAsia="en-GB"/>
+              </w:rPr>
+              <w:t>"</w:t>
+            </w:r>
+            <w:proofErr w:type="spellStart"/>
+            <w:r>
+              <w:rPr>
+                <w:rFonts w:ascii="Consolas" w:eastAsia="Times New Roman" w:hAnsi="Consolas" w:cs="Times New Roman"/>
+                <w:color w:val="A31515"/>
+                <w:sz w:val="21"/>
+                <w:szCs w:val="21"/>
+                <w:lang w:eastAsia="en-GB"/>
+              </w:rPr>
+              <w:t>oneway</w:t>
+            </w:r>
+            <w:proofErr w:type="spellEnd"/>
+            <w:r>
+              <w:rPr>
+                <w:rFonts w:ascii="Consolas" w:eastAsia="Times New Roman" w:hAnsi="Consolas" w:cs="Times New Roman"/>
+                <w:color w:val="A31515"/>
+                <w:sz w:val="21"/>
+                <w:szCs w:val="21"/>
+                <w:lang w:eastAsia="en-GB"/>
+              </w:rPr>
+              <w:t>"</w:t>
+            </w:r>
+            <w:r>
+              <w:rPr>
+                <w:rFonts w:ascii="Consolas" w:eastAsia="Times New Roman" w:hAnsi="Consolas" w:cs="Times New Roman"/>
+                <w:color w:val="001080"/>
+                <w:sz w:val="21"/>
+                <w:szCs w:val="21"/>
+                <w:lang w:eastAsia="en-GB"/>
+              </w:rPr>
+              <w:t>:</w:t>
+            </w:r>
+            <w:r>
+              <w:rPr>
+                <w:rFonts w:ascii="Consolas" w:eastAsia="Times New Roman" w:hAnsi="Consolas" w:cs="Times New Roman"/>
+                <w:color w:val="000000"/>
+                <w:sz w:val="21"/>
+                <w:szCs w:val="21"/>
+                <w:lang w:eastAsia="en-GB"/>
+              </w:rPr>
+              <w:t> </w:t>
+            </w:r>
+            <w:proofErr w:type="spellStart"/>
+            <w:r>
+              <w:rPr>
+                <w:rFonts w:ascii="Consolas" w:eastAsia="Times New Roman" w:hAnsi="Consolas" w:cs="Times New Roman"/>
+                <w:color w:val="001080"/>
+                <w:sz w:val="21"/>
+                <w:szCs w:val="21"/>
+                <w:lang w:eastAsia="en-GB"/>
+              </w:rPr>
+              <w:t>oneway</w:t>
+            </w:r>
+            <w:proofErr w:type="spellEnd"/>
+            <w:r>
+              <w:rPr>
+                <w:rFonts w:ascii="Consolas" w:eastAsia="Times New Roman" w:hAnsi="Consolas" w:cs="Times New Roman"/>
+                <w:color w:val="000000"/>
+                <w:sz w:val="21"/>
+                <w:szCs w:val="21"/>
+                <w:lang w:eastAsia="en-GB"/>
+              </w:rPr>
+              <w:t>,</w:t>
+            </w:r>
+          </w:p>
+          <w:p>
+            <w:pPr>
+              <w:shd w:val="clear" w:color="auto" w:fill="FFFFFF"/>
+              <w:spacing w:line="285" w:lineRule="atLeast"/>
+              <w:rPr>
+                <w:rFonts w:ascii="Consolas" w:eastAsia="Times New Roman" w:hAnsi="Consolas" w:cs="Times New Roman"/>
+                <w:color w:val="000000"/>
+                <w:sz w:val="21"/>
+                <w:szCs w:val="21"/>
+                <w:lang w:eastAsia="en-GB"/>
+              </w:rPr>
+            </w:pPr>
+            <w:r>
+              <w:rPr>
+                <w:rFonts w:ascii="Consolas" w:eastAsia="Times New Roman" w:hAnsi="Consolas" w:cs="Times New Roman"/>
+                <w:color w:val="000000"/>
+                <w:sz w:val="21"/>
+                <w:szCs w:val="21"/>
+                <w:lang w:eastAsia="en-GB"/>
+              </w:rPr>
+              <w:t>        </w:t>
+            </w:r>
+            <w:r>
+              <w:rPr>
+                <w:rFonts w:ascii="Consolas" w:eastAsia="Times New Roman" w:hAnsi="Consolas" w:cs="Times New Roman"/>
+                <w:color w:val="A31515"/>
+                <w:sz w:val="21"/>
+                <w:szCs w:val="21"/>
+                <w:lang w:eastAsia="en-GB"/>
+              </w:rPr>
+              <w:t>"sanitizer"</w:t>
+            </w:r>
+            <w:r>
+              <w:rPr>
+                <w:rFonts w:ascii="Consolas" w:eastAsia="Times New Roman" w:hAnsi="Consolas" w:cs="Times New Roman"/>
+                <w:color w:val="001080"/>
+                <w:sz w:val="21"/>
+                <w:szCs w:val="21"/>
+                <w:lang w:eastAsia="en-GB"/>
+              </w:rPr>
+              <w:t>:</w:t>
+            </w:r>
+            <w:r>
+              <w:rPr>
+                <w:rFonts w:ascii="Consolas" w:eastAsia="Times New Roman" w:hAnsi="Consolas" w:cs="Times New Roman"/>
+                <w:color w:val="000000"/>
+                <w:sz w:val="21"/>
+                <w:szCs w:val="21"/>
+                <w:lang w:eastAsia="en-GB"/>
+              </w:rPr>
+              <w:t> </w:t>
+            </w:r>
+            <w:r>
+              <w:rPr>
+                <w:rFonts w:ascii="Consolas" w:eastAsia="Times New Roman" w:hAnsi="Consolas" w:cs="Times New Roman"/>
+                <w:color w:val="001080"/>
+                <w:sz w:val="21"/>
+                <w:szCs w:val="21"/>
+                <w:lang w:eastAsia="en-GB"/>
+              </w:rPr>
+              <w:t>sanitizer</w:t>
+            </w:r>
+            <w:r>
+              <w:rPr>
+                <w:rFonts w:ascii="Consolas" w:eastAsia="Times New Roman" w:hAnsi="Consolas" w:cs="Times New Roman"/>
+                <w:color w:val="000000"/>
+                <w:sz w:val="21"/>
+                <w:szCs w:val="21"/>
+                <w:lang w:eastAsia="en-GB"/>
+              </w:rPr>
+              <w:t>,</w:t>
+            </w:r>
+          </w:p>
+          <w:p>
+            <w:pPr>
+              <w:shd w:val="clear" w:color="auto" w:fill="FFFFFF"/>
+              <w:spacing w:line="285" w:lineRule="atLeast"/>
+              <w:rPr>
+                <w:rFonts w:ascii="Consolas" w:eastAsia="Times New Roman" w:hAnsi="Consolas" w:cs="Times New Roman"/>
+                <w:color w:val="000000"/>
+                <w:sz w:val="21"/>
+                <w:szCs w:val="21"/>
+                <w:lang w:eastAsia="en-GB"/>
+              </w:rPr>
+            </w:pPr>
+            <w:r>
+              <w:rPr>
+                <w:rFonts w:ascii="Consolas" w:eastAsia="Times New Roman" w:hAnsi="Consolas" w:cs="Times New Roman"/>
+                <w:color w:val="000000"/>
+                <w:sz w:val="21"/>
+                <w:szCs w:val="21"/>
+                <w:lang w:eastAsia="en-GB"/>
+              </w:rPr>
+              <w:t>        </w:t>
+            </w:r>
+            <w:r>
+              <w:rPr>
+                <w:rFonts w:ascii="Consolas" w:eastAsia="Times New Roman" w:hAnsi="Consolas" w:cs="Times New Roman"/>
+                <w:color w:val="A31515"/>
+                <w:sz w:val="21"/>
+                <w:szCs w:val="21"/>
+                <w:lang w:eastAsia="en-GB"/>
+              </w:rPr>
+              <w:t>"</w:t>
+            </w:r>
+            <w:proofErr w:type="spellStart"/>
+            <w:r>
+              <w:rPr>
+                <w:rFonts w:ascii="Consolas" w:eastAsia="Times New Roman" w:hAnsi="Consolas" w:cs="Times New Roman"/>
+                <w:color w:val="A31515"/>
+                <w:sz w:val="21"/>
+                <w:szCs w:val="21"/>
+                <w:lang w:eastAsia="en-GB"/>
+              </w:rPr>
+              <w:t>mask_usage</w:t>
+            </w:r>
+            <w:proofErr w:type="spellEnd"/>
+            <w:r>
+              <w:rPr>
+                <w:rFonts w:ascii="Consolas" w:eastAsia="Times New Roman" w:hAnsi="Consolas" w:cs="Times New Roman"/>
+                <w:color w:val="A31515"/>
+                <w:sz w:val="21"/>
+                <w:szCs w:val="21"/>
+                <w:lang w:eastAsia="en-GB"/>
+              </w:rPr>
+              <w:t>"</w:t>
+            </w:r>
+            <w:r>
+              <w:rPr>
+                <w:rFonts w:ascii="Consolas" w:eastAsia="Times New Roman" w:hAnsi="Consolas" w:cs="Times New Roman"/>
+                <w:color w:val="001080"/>
+                <w:sz w:val="21"/>
+                <w:szCs w:val="21"/>
+                <w:lang w:eastAsia="en-GB"/>
+              </w:rPr>
+              <w:t>:</w:t>
+            </w:r>
+            <w:r>
+              <w:rPr>
+                <w:rFonts w:ascii="Consolas" w:eastAsia="Times New Roman" w:hAnsi="Consolas" w:cs="Times New Roman"/>
+                <w:color w:val="000000"/>
+                <w:sz w:val="21"/>
+                <w:szCs w:val="21"/>
+                <w:lang w:eastAsia="en-GB"/>
+              </w:rPr>
+              <w:t> </w:t>
+            </w:r>
+            <w:proofErr w:type="spellStart"/>
+            <w:r>
+              <w:rPr>
+                <w:rFonts w:ascii="Consolas" w:eastAsia="Times New Roman" w:hAnsi="Consolas" w:cs="Times New Roman"/>
+                <w:color w:val="001080"/>
+                <w:sz w:val="21"/>
+                <w:szCs w:val="21"/>
+                <w:lang w:eastAsia="en-GB"/>
+              </w:rPr>
+              <w:t>mask_usage</w:t>
+            </w:r>
+            <w:proofErr w:type="spellEnd"/>
+            <w:r>
+              <w:rPr>
+                <w:rFonts w:ascii="Consolas" w:eastAsia="Times New Roman" w:hAnsi="Consolas" w:cs="Times New Roman"/>
+                <w:color w:val="000000"/>
+                <w:sz w:val="21"/>
+                <w:szCs w:val="21"/>
+                <w:lang w:eastAsia="en-GB"/>
+              </w:rPr>
+              <w:t>,</w:t>
+            </w:r>
+          </w:p>
+          <w:p>
+            <w:pPr>
+              <w:shd w:val="clear" w:color="auto" w:fill="FFFFFF"/>
+              <w:spacing w:line="285" w:lineRule="atLeast"/>
+              <w:rPr>
+                <w:rFonts w:ascii="Consolas" w:eastAsia="Times New Roman" w:hAnsi="Consolas" w:cs="Times New Roman"/>
+                <w:color w:val="000000"/>
+                <w:sz w:val="21"/>
+                <w:szCs w:val="21"/>
+                <w:lang w:eastAsia="en-GB"/>
+              </w:rPr>
+            </w:pPr>
+            <w:r>
+              <w:rPr>
+                <w:rFonts w:ascii="Consolas" w:eastAsia="Times New Roman" w:hAnsi="Consolas" w:cs="Times New Roman"/>
+                <w:color w:val="000000"/>
+                <w:sz w:val="21"/>
+                <w:szCs w:val="21"/>
+                <w:lang w:eastAsia="en-GB"/>
+              </w:rPr>
+              <w:t>        </w:t>
+            </w:r>
+            <w:r>
+              <w:rPr>
+                <w:rFonts w:ascii="Consolas" w:eastAsia="Times New Roman" w:hAnsi="Consolas" w:cs="Times New Roman"/>
+                <w:color w:val="A31515"/>
+                <w:sz w:val="21"/>
+                <w:szCs w:val="21"/>
+                <w:lang w:eastAsia="en-GB"/>
+              </w:rPr>
+              <w:t>"bouncers"</w:t>
+            </w:r>
+            <w:r>
+              <w:rPr>
+                <w:rFonts w:ascii="Consolas" w:eastAsia="Times New Roman" w:hAnsi="Consolas" w:cs="Times New Roman"/>
+                <w:color w:val="001080"/>
+                <w:sz w:val="21"/>
+                <w:szCs w:val="21"/>
+                <w:lang w:eastAsia="en-GB"/>
+              </w:rPr>
+              <w:t>:</w:t>
+            </w:r>
+            <w:r>
+              <w:rPr>
+                <w:rFonts w:ascii="Consolas" w:eastAsia="Times New Roman" w:hAnsi="Consolas" w:cs="Times New Roman"/>
+                <w:color w:val="000000"/>
+                <w:sz w:val="21"/>
+                <w:szCs w:val="21"/>
+                <w:lang w:eastAsia="en-GB"/>
+              </w:rPr>
+              <w:t> </w:t>
+            </w:r>
+            <w:r>
+              <w:rPr>
+                <w:rFonts w:ascii="Consolas" w:eastAsia="Times New Roman" w:hAnsi="Consolas" w:cs="Times New Roman"/>
+                <w:color w:val="001080"/>
+                <w:sz w:val="21"/>
+                <w:szCs w:val="21"/>
+                <w:lang w:eastAsia="en-GB"/>
+              </w:rPr>
+              <w:t>bouncers</w:t>
+            </w:r>
+            <w:r>
+              <w:rPr>
+                <w:rFonts w:ascii="Consolas" w:eastAsia="Times New Roman" w:hAnsi="Consolas" w:cs="Times New Roman"/>
+                <w:color w:val="000000"/>
+                <w:sz w:val="21"/>
+                <w:szCs w:val="21"/>
+                <w:lang w:eastAsia="en-GB"/>
+              </w:rPr>
+              <w:t>,</w:t>
+            </w:r>
+          </w:p>
+          <w:p>
+            <w:pPr>
+              <w:shd w:val="clear" w:color="auto" w:fill="FFFFFF"/>
+              <w:spacing w:line="285" w:lineRule="atLeast"/>
+              <w:rPr>
+                <w:rFonts w:ascii="Consolas" w:eastAsia="Times New Roman" w:hAnsi="Consolas" w:cs="Times New Roman"/>
+                <w:color w:val="000000"/>
+                <w:sz w:val="21"/>
+                <w:szCs w:val="21"/>
+                <w:lang w:eastAsia="en-GB"/>
+              </w:rPr>
+            </w:pPr>
+            <w:r>
+              <w:rPr>
+                <w:rFonts w:ascii="Consolas" w:eastAsia="Times New Roman" w:hAnsi="Consolas" w:cs="Times New Roman"/>
+                <w:color w:val="000000"/>
+                <w:sz w:val="21"/>
+                <w:szCs w:val="21"/>
+                <w:lang w:eastAsia="en-GB"/>
+              </w:rPr>
+              <w:t>        </w:t>
+            </w:r>
+            <w:r>
+              <w:rPr>
+                <w:rFonts w:ascii="Consolas" w:eastAsia="Times New Roman" w:hAnsi="Consolas" w:cs="Times New Roman"/>
+                <w:color w:val="A31515"/>
+                <w:sz w:val="21"/>
+                <w:szCs w:val="21"/>
+                <w:lang w:eastAsia="en-GB"/>
+              </w:rPr>
+              <w:t>"</w:t>
+            </w:r>
+            <w:proofErr w:type="spellStart"/>
+            <w:r>
+              <w:rPr>
+                <w:rFonts w:ascii="Consolas" w:eastAsia="Times New Roman" w:hAnsi="Consolas" w:cs="Times New Roman"/>
+                <w:color w:val="A31515"/>
+                <w:sz w:val="21"/>
+                <w:szCs w:val="21"/>
+                <w:lang w:eastAsia="en-GB"/>
+              </w:rPr>
+              <w:t>temperature_checking</w:t>
+            </w:r>
+            <w:proofErr w:type="spellEnd"/>
+            <w:r>
+              <w:rPr>
+                <w:rFonts w:ascii="Consolas" w:eastAsia="Times New Roman" w:hAnsi="Consolas" w:cs="Times New Roman"/>
+                <w:color w:val="A31515"/>
+                <w:sz w:val="21"/>
+                <w:szCs w:val="21"/>
+                <w:lang w:eastAsia="en-GB"/>
+              </w:rPr>
+              <w:t>"</w:t>
+            </w:r>
+            <w:r>
+              <w:rPr>
+                <w:rFonts w:ascii="Consolas" w:eastAsia="Times New Roman" w:hAnsi="Consolas" w:cs="Times New Roman"/>
+                <w:color w:val="001080"/>
+                <w:sz w:val="21"/>
+                <w:szCs w:val="21"/>
+                <w:lang w:eastAsia="en-GB"/>
+              </w:rPr>
+              <w:t>:</w:t>
+            </w:r>
+            <w:r>
+              <w:rPr>
+                <w:rFonts w:ascii="Consolas" w:eastAsia="Times New Roman" w:hAnsi="Consolas" w:cs="Times New Roman"/>
+                <w:color w:val="000000"/>
+                <w:sz w:val="21"/>
+                <w:szCs w:val="21"/>
+                <w:lang w:eastAsia="en-GB"/>
+              </w:rPr>
+              <w:t> </w:t>
+            </w:r>
+            <w:proofErr w:type="spellStart"/>
+            <w:r>
+              <w:rPr>
+                <w:rFonts w:ascii="Consolas" w:eastAsia="Times New Roman" w:hAnsi="Consolas" w:cs="Times New Roman"/>
+                <w:color w:val="001080"/>
+                <w:sz w:val="21"/>
+                <w:szCs w:val="21"/>
+                <w:lang w:eastAsia="en-GB"/>
+              </w:rPr>
+              <w:t>temperature_checking</w:t>
+            </w:r>
+            <w:proofErr w:type="spellEnd"/>
+            <w:r>
+              <w:rPr>
+                <w:rFonts w:ascii="Consolas" w:eastAsia="Times New Roman" w:hAnsi="Consolas" w:cs="Times New Roman"/>
+                <w:color w:val="000000"/>
+                <w:sz w:val="21"/>
+                <w:szCs w:val="21"/>
+                <w:lang w:eastAsia="en-GB"/>
+              </w:rPr>
+              <w:t>,</w:t>
+            </w:r>
+          </w:p>
+          <w:p>
+            <w:pPr>
+              <w:shd w:val="clear" w:color="auto" w:fill="FFFFFF"/>
+              <w:spacing w:line="285" w:lineRule="atLeast"/>
+              <w:rPr>
+                <w:rFonts w:ascii="Consolas" w:eastAsia="Times New Roman" w:hAnsi="Consolas" w:cs="Times New Roman"/>
+                <w:color w:val="000000"/>
+                <w:sz w:val="21"/>
+                <w:szCs w:val="21"/>
+                <w:lang w:eastAsia="en-GB"/>
+              </w:rPr>
+            </w:pPr>
+            <w:r>
+              <w:rPr>
+                <w:rFonts w:ascii="Consolas" w:eastAsia="Times New Roman" w:hAnsi="Consolas" w:cs="Times New Roman"/>
+                <w:color w:val="000000"/>
+                <w:sz w:val="21"/>
+                <w:szCs w:val="21"/>
+                <w:lang w:eastAsia="en-GB"/>
+              </w:rPr>
+              <w:t>        </w:t>
+            </w:r>
+            <w:r>
+              <w:rPr>
+                <w:rFonts w:ascii="Consolas" w:eastAsia="Times New Roman" w:hAnsi="Consolas" w:cs="Times New Roman"/>
+                <w:color w:val="A31515"/>
+                <w:sz w:val="21"/>
+                <w:szCs w:val="21"/>
+                <w:lang w:eastAsia="en-GB"/>
+              </w:rPr>
+              <w:t>"</w:t>
+            </w:r>
+            <w:proofErr w:type="spellStart"/>
+            <w:r>
+              <w:rPr>
+                <w:rFonts w:ascii="Consolas" w:eastAsia="Times New Roman" w:hAnsi="Consolas" w:cs="Times New Roman"/>
+                <w:color w:val="A31515"/>
+                <w:sz w:val="21"/>
+                <w:szCs w:val="21"/>
+                <w:lang w:eastAsia="en-GB"/>
+              </w:rPr>
+              <w:t>staff_ppe</w:t>
+            </w:r>
+            <w:proofErr w:type="spellEnd"/>
+            <w:r>
+              <w:rPr>
+                <w:rFonts w:ascii="Consolas" w:eastAsia="Times New Roman" w:hAnsi="Consolas" w:cs="Times New Roman"/>
+                <w:color w:val="A31515"/>
+                <w:sz w:val="21"/>
+                <w:szCs w:val="21"/>
+                <w:lang w:eastAsia="en-GB"/>
+              </w:rPr>
+              <w:t>"</w:t>
+            </w:r>
+            <w:r>
+              <w:rPr>
+                <w:rFonts w:ascii="Consolas" w:eastAsia="Times New Roman" w:hAnsi="Consolas" w:cs="Times New Roman"/>
+                <w:color w:val="001080"/>
+                <w:sz w:val="21"/>
+                <w:szCs w:val="21"/>
+                <w:lang w:eastAsia="en-GB"/>
+              </w:rPr>
+              <w:t>:</w:t>
+            </w:r>
+            <w:r>
+              <w:rPr>
+                <w:rFonts w:ascii="Consolas" w:eastAsia="Times New Roman" w:hAnsi="Consolas" w:cs="Times New Roman"/>
+                <w:color w:val="000000"/>
+                <w:sz w:val="21"/>
+                <w:szCs w:val="21"/>
+                <w:lang w:eastAsia="en-GB"/>
+              </w:rPr>
+              <w:t> </w:t>
+            </w:r>
+            <w:proofErr w:type="spellStart"/>
+            <w:r>
+              <w:rPr>
+                <w:rFonts w:ascii="Consolas" w:eastAsia="Times New Roman" w:hAnsi="Consolas" w:cs="Times New Roman"/>
+                <w:color w:val="001080"/>
+                <w:sz w:val="21"/>
+                <w:szCs w:val="21"/>
+                <w:lang w:eastAsia="en-GB"/>
+              </w:rPr>
+              <w:t>staff_ppe</w:t>
+            </w:r>
+            <w:proofErr w:type="spellEnd"/>
+            <w:r>
+              <w:rPr>
+                <w:rFonts w:ascii="Consolas" w:eastAsia="Times New Roman" w:hAnsi="Consolas" w:cs="Times New Roman"/>
+                <w:color w:val="000000"/>
+                <w:sz w:val="21"/>
+                <w:szCs w:val="21"/>
+                <w:lang w:eastAsia="en-GB"/>
+              </w:rPr>
+              <w:t>,</w:t>
+            </w:r>
+          </w:p>
+          <w:p>
+            <w:pPr>
+              <w:shd w:val="clear" w:color="auto" w:fill="FFFFFF"/>
+              <w:spacing w:line="285" w:lineRule="atLeast"/>
+              <w:rPr>
+                <w:rFonts w:ascii="Consolas" w:eastAsia="Times New Roman" w:hAnsi="Consolas" w:cs="Times New Roman"/>
+                <w:color w:val="000000"/>
+                <w:sz w:val="21"/>
+                <w:szCs w:val="21"/>
+                <w:lang w:eastAsia="en-GB"/>
+              </w:rPr>
+            </w:pPr>
+            <w:r>
+              <w:rPr>
+                <w:rFonts w:ascii="Consolas" w:eastAsia="Times New Roman" w:hAnsi="Consolas" w:cs="Times New Roman"/>
+                <w:color w:val="000000"/>
+                <w:sz w:val="21"/>
+                <w:szCs w:val="21"/>
+                <w:lang w:eastAsia="en-GB"/>
+              </w:rPr>
+              <w:t>        </w:t>
+            </w:r>
+            <w:r>
+              <w:rPr>
+                <w:rFonts w:ascii="Consolas" w:eastAsia="Times New Roman" w:hAnsi="Consolas" w:cs="Times New Roman"/>
+                <w:color w:val="A31515"/>
+                <w:sz w:val="21"/>
+                <w:szCs w:val="21"/>
+                <w:lang w:eastAsia="en-GB"/>
+              </w:rPr>
+              <w:t>"</w:t>
+            </w:r>
+            <w:proofErr w:type="spellStart"/>
+            <w:r>
+              <w:rPr>
+                <w:rFonts w:ascii="Consolas" w:eastAsia="Times New Roman" w:hAnsi="Consolas" w:cs="Times New Roman"/>
+                <w:color w:val="A31515"/>
+                <w:sz w:val="21"/>
+                <w:szCs w:val="21"/>
+                <w:lang w:eastAsia="en-GB"/>
+              </w:rPr>
+              <w:t>social_distancing</w:t>
+            </w:r>
+            <w:proofErr w:type="spellEnd"/>
+            <w:r>
+              <w:rPr>
+                <w:rFonts w:ascii="Consolas" w:eastAsia="Times New Roman" w:hAnsi="Consolas" w:cs="Times New Roman"/>
+                <w:color w:val="A31515"/>
+                <w:sz w:val="21"/>
+                <w:szCs w:val="21"/>
+                <w:lang w:eastAsia="en-GB"/>
+              </w:rPr>
+              <w:t>"</w:t>
+            </w:r>
+            <w:r>
+              <w:rPr>
+                <w:rFonts w:ascii="Consolas" w:eastAsia="Times New Roman" w:hAnsi="Consolas" w:cs="Times New Roman"/>
+                <w:color w:val="001080"/>
+                <w:sz w:val="21"/>
+                <w:szCs w:val="21"/>
+                <w:lang w:eastAsia="en-GB"/>
+              </w:rPr>
+              <w:t>:</w:t>
+            </w:r>
+            <w:r>
+              <w:rPr>
+                <w:rFonts w:ascii="Consolas" w:eastAsia="Times New Roman" w:hAnsi="Consolas" w:cs="Times New Roman"/>
+                <w:color w:val="000000"/>
+                <w:sz w:val="21"/>
+                <w:szCs w:val="21"/>
+                <w:lang w:eastAsia="en-GB"/>
+              </w:rPr>
+              <w:t> </w:t>
+            </w:r>
+            <w:proofErr w:type="spellStart"/>
+            <w:r>
+              <w:rPr>
+                <w:rFonts w:ascii="Consolas" w:eastAsia="Times New Roman" w:hAnsi="Consolas" w:cs="Times New Roman"/>
+                <w:color w:val="001080"/>
+                <w:sz w:val="21"/>
+                <w:szCs w:val="21"/>
+                <w:lang w:eastAsia="en-GB"/>
+              </w:rPr>
+              <w:t>social_distancing</w:t>
+            </w:r>
+            <w:proofErr w:type="spellEnd"/>
+            <w:r>
+              <w:rPr>
+                <w:rFonts w:ascii="Consolas" w:eastAsia="Times New Roman" w:hAnsi="Consolas" w:cs="Times New Roman"/>
+                <w:color w:val="000000"/>
+                <w:sz w:val="21"/>
+                <w:szCs w:val="21"/>
+                <w:lang w:eastAsia="en-GB"/>
+              </w:rPr>
+              <w:t>,</w:t>
+            </w:r>
+          </w:p>
+          <w:p>
+            <w:pPr>
+              <w:shd w:val="clear" w:color="auto" w:fill="FFFFFF"/>
+              <w:spacing w:line="285" w:lineRule="atLeast"/>
+              <w:rPr>
+                <w:rFonts w:ascii="Consolas" w:eastAsia="Times New Roman" w:hAnsi="Consolas" w:cs="Times New Roman"/>
+                <w:color w:val="000000"/>
+                <w:sz w:val="21"/>
+                <w:szCs w:val="21"/>
+                <w:lang w:eastAsia="en-GB"/>
+              </w:rPr>
+            </w:pPr>
+            <w:r>
+              <w:rPr>
+                <w:rFonts w:ascii="Consolas" w:eastAsia="Times New Roman" w:hAnsi="Consolas" w:cs="Times New Roman"/>
+                <w:color w:val="000000"/>
+                <w:sz w:val="21"/>
+                <w:szCs w:val="21"/>
+                <w:lang w:eastAsia="en-GB"/>
+              </w:rPr>
+              <w:t>        </w:t>
+            </w:r>
+            <w:r>
+              <w:rPr>
+                <w:rFonts w:ascii="Consolas" w:eastAsia="Times New Roman" w:hAnsi="Consolas" w:cs="Times New Roman"/>
+                <w:color w:val="A31515"/>
+                <w:sz w:val="21"/>
+                <w:szCs w:val="21"/>
+                <w:lang w:eastAsia="en-GB"/>
+              </w:rPr>
+              <w:t>"ventilation"</w:t>
+            </w:r>
+            <w:r>
+              <w:rPr>
+                <w:rFonts w:ascii="Consolas" w:eastAsia="Times New Roman" w:hAnsi="Consolas" w:cs="Times New Roman"/>
+                <w:color w:val="001080"/>
+                <w:sz w:val="21"/>
+                <w:szCs w:val="21"/>
+                <w:lang w:eastAsia="en-GB"/>
+              </w:rPr>
+              <w:t>:</w:t>
+            </w:r>
+            <w:r>
+              <w:rPr>
+                <w:rFonts w:ascii="Consolas" w:eastAsia="Times New Roman" w:hAnsi="Consolas" w:cs="Times New Roman"/>
+                <w:color w:val="000000"/>
+                <w:sz w:val="21"/>
+                <w:szCs w:val="21"/>
+                <w:lang w:eastAsia="en-GB"/>
+              </w:rPr>
+              <w:t> </w:t>
+            </w:r>
+            <w:r>
+              <w:rPr>
+                <w:rFonts w:ascii="Consolas" w:eastAsia="Times New Roman" w:hAnsi="Consolas" w:cs="Times New Roman"/>
+                <w:color w:val="001080"/>
+                <w:sz w:val="21"/>
+                <w:szCs w:val="21"/>
+                <w:lang w:eastAsia="en-GB"/>
+              </w:rPr>
+              <w:t>ventilation</w:t>
+            </w:r>
+          </w:p>
+          <w:p>
+            <w:pPr>
+              <w:shd w:val="clear" w:color="auto" w:fill="FFFFFF"/>
+              <w:spacing w:line="285" w:lineRule="atLeast"/>
+              <w:rPr>
+                <w:rFonts w:ascii="Consolas" w:eastAsia="Times New Roman" w:hAnsi="Consolas" w:cs="Times New Roman"/>
+                <w:color w:val="000000"/>
+                <w:sz w:val="21"/>
+                <w:szCs w:val="21"/>
+                <w:lang w:eastAsia="en-GB"/>
+              </w:rPr>
+            </w:pPr>
+            <w:r>
+              <w:rPr>
+                <w:rFonts w:ascii="Consolas" w:eastAsia="Times New Roman" w:hAnsi="Consolas" w:cs="Times New Roman"/>
+                <w:color w:val="000000"/>
+                <w:sz w:val="21"/>
+                <w:szCs w:val="21"/>
+                <w:lang w:eastAsia="en-GB"/>
+              </w:rPr>
+              <w:t>    }</w:t>
+            </w:r>
+          </w:p>
+          <w:p>
+            <w:pPr>
+              <w:shd w:val="clear" w:color="auto" w:fill="FFFFFF"/>
+              <w:spacing w:line="285" w:lineRule="atLeast"/>
+              <w:rPr>
+                <w:rFonts w:ascii="Consolas" w:eastAsia="Times New Roman" w:hAnsi="Consolas" w:cs="Times New Roman"/>
+                <w:color w:val="000000"/>
+                <w:sz w:val="21"/>
+                <w:szCs w:val="21"/>
+                <w:lang w:eastAsia="en-GB"/>
+              </w:rPr>
+            </w:pPr>
+            <w:r>
+              <w:rPr>
+                <w:rFonts w:ascii="Consolas" w:eastAsia="Times New Roman" w:hAnsi="Consolas" w:cs="Times New Roman"/>
+                <w:color w:val="000000"/>
+                <w:sz w:val="21"/>
+                <w:szCs w:val="21"/>
+                <w:lang w:eastAsia="en-GB"/>
+              </w:rPr>
+              <w:t>}</w:t>
+            </w:r>
+          </w:p>
+          <w:p>
+            <w:pPr>
+              <w:shd w:val="clear" w:color="auto" w:fill="FFFFFF"/>
+              <w:spacing w:line="285" w:lineRule="atLeast"/>
+              <w:rPr>
+                <w:rFonts w:ascii="Consolas" w:eastAsia="Times New Roman" w:hAnsi="Consolas" w:cs="Times New Roman"/>
+                <w:color w:val="000000"/>
+                <w:sz w:val="21"/>
+                <w:szCs w:val="21"/>
+                <w:lang w:eastAsia="en-GB"/>
+              </w:rPr>
+            </w:pPr>
           </w:p>
         </w:tc>
       </w:tr>
@@ -8054,7 +10180,7 @@
     </w:p>
     <w:sectPr>
       <w:pgSz w:w="11906" w:h="16838"/>
-      <w:pgMar w:top="1440" w:right="1440" w:bottom="1440" w:left="1440" w:header="708" w:footer="708" w:gutter="0"/>
+      <w:pgMar w:top="1440" w:right="1080" w:bottom="1440" w:left="1080" w:header="708" w:footer="708" w:gutter="0"/>
       <w:cols w:space="708"/>
       <w:docGrid w:linePitch="360"/>
     </w:sectPr>
@@ -8460,7 +10586,7 @@
   <w:style w:type="paragraph" w:default="1" w:styleId="Normal">
     <w:name w:val="Normal"/>
     <w:qFormat/>
-    <w:rsid w:val="00CF01ED"/>
+    <w:rsid w:val="00053DBE"/>
   </w:style>
   <w:style w:type="paragraph" w:styleId="Heading1">
     <w:name w:val="heading 1"/>

</xml_diff>

<commit_message>
updated the pdf and database.js
</commit_message>
<xml_diff>
--- a/documentation/API Endpoints.docx
+++ b/documentation/API Endpoints.docx
@@ -7346,6 +7346,219 @@
                 <w:szCs w:val="21"/>
                 <w:lang w:eastAsia="en-GB"/>
               </w:rPr>
+              <w:t>"date"</w:t>
+            </w:r>
+            <w:r>
+              <w:rPr>
+                <w:rFonts w:ascii="Consolas" w:eastAsia="Times New Roman" w:hAnsi="Consolas" w:cs="Times New Roman"/>
+                <w:color w:val="000000"/>
+                <w:sz w:val="21"/>
+                <w:szCs w:val="21"/>
+                <w:lang w:eastAsia="en-GB"/>
+              </w:rPr>
+              <w:t>: </w:t>
+            </w:r>
+            <w:r>
+              <w:rPr>
+                <w:rFonts w:ascii="Consolas" w:eastAsia="Times New Roman" w:hAnsi="Consolas" w:cs="Times New Roman"/>
+                <w:color w:val="001080"/>
+                <w:sz w:val="21"/>
+                <w:szCs w:val="21"/>
+                <w:lang w:eastAsia="en-GB"/>
+              </w:rPr>
+              <w:t>date</w:t>
+            </w:r>
+            <w:r>
+              <w:rPr>
+                <w:rFonts w:ascii="Consolas" w:eastAsia="Times New Roman" w:hAnsi="Consolas" w:cs="Times New Roman"/>
+                <w:color w:val="000000"/>
+                <w:sz w:val="21"/>
+                <w:szCs w:val="21"/>
+                <w:lang w:eastAsia="en-GB"/>
+              </w:rPr>
+              <w:t>,</w:t>
+            </w:r>
+          </w:p>
+          <w:p>
+            <w:pPr>
+              <w:shd w:val="clear" w:color="auto" w:fill="FFFFFF"/>
+              <w:spacing w:line="285" w:lineRule="atLeast"/>
+              <w:rPr>
+                <w:rFonts w:ascii="Consolas" w:eastAsia="Times New Roman" w:hAnsi="Consolas" w:cs="Times New Roman"/>
+                <w:color w:val="000000"/>
+                <w:sz w:val="21"/>
+                <w:szCs w:val="21"/>
+                <w:lang w:eastAsia="en-GB"/>
+              </w:rPr>
+            </w:pPr>
+            <w:r>
+              <w:rPr>
+                <w:rFonts w:ascii="Consolas" w:eastAsia="Times New Roman" w:hAnsi="Consolas" w:cs="Times New Roman"/>
+                <w:color w:val="000000"/>
+                <w:sz w:val="21"/>
+                <w:szCs w:val="21"/>
+                <w:lang w:eastAsia="en-GB"/>
+              </w:rPr>
+              <w:t>    </w:t>
+            </w:r>
+            <w:r>
+              <w:rPr>
+                <w:rFonts w:ascii="Consolas" w:eastAsia="Times New Roman" w:hAnsi="Consolas" w:cs="Times New Roman"/>
+                <w:color w:val="A31515"/>
+                <w:sz w:val="21"/>
+                <w:szCs w:val="21"/>
+                <w:lang w:eastAsia="en-GB"/>
+              </w:rPr>
+              <w:t>"username"</w:t>
+            </w:r>
+            <w:r>
+              <w:rPr>
+                <w:rFonts w:ascii="Consolas" w:eastAsia="Times New Roman" w:hAnsi="Consolas" w:cs="Times New Roman"/>
+                <w:color w:val="000000"/>
+                <w:sz w:val="21"/>
+                <w:szCs w:val="21"/>
+                <w:lang w:eastAsia="en-GB"/>
+              </w:rPr>
+              <w:t>: </w:t>
+            </w:r>
+            <w:r>
+              <w:rPr>
+                <w:rFonts w:ascii="Consolas" w:eastAsia="Times New Roman" w:hAnsi="Consolas" w:cs="Times New Roman"/>
+                <w:color w:val="001080"/>
+                <w:sz w:val="21"/>
+                <w:szCs w:val="21"/>
+                <w:lang w:eastAsia="en-GB"/>
+              </w:rPr>
+              <w:t>username</w:t>
+            </w:r>
+            <w:r>
+              <w:rPr>
+                <w:rFonts w:ascii="Consolas" w:eastAsia="Times New Roman" w:hAnsi="Consolas" w:cs="Times New Roman"/>
+                <w:color w:val="000000"/>
+                <w:sz w:val="21"/>
+                <w:szCs w:val="21"/>
+                <w:lang w:eastAsia="en-GB"/>
+              </w:rPr>
+              <w:t>,</w:t>
+            </w:r>
+          </w:p>
+          <w:p>
+            <w:pPr>
+              <w:shd w:val="clear" w:color="auto" w:fill="FFFFFF"/>
+              <w:spacing w:line="285" w:lineRule="atLeast"/>
+              <w:rPr>
+                <w:rFonts w:ascii="Consolas" w:eastAsia="Times New Roman" w:hAnsi="Consolas" w:cs="Times New Roman"/>
+                <w:color w:val="000000"/>
+                <w:sz w:val="21"/>
+                <w:szCs w:val="21"/>
+                <w:lang w:eastAsia="en-GB"/>
+              </w:rPr>
+            </w:pPr>
+            <w:r>
+              <w:rPr>
+                <w:rFonts w:ascii="Consolas" w:eastAsia="Times New Roman" w:hAnsi="Consolas" w:cs="Times New Roman"/>
+                <w:color w:val="000000"/>
+                <w:sz w:val="21"/>
+                <w:szCs w:val="21"/>
+                <w:lang w:eastAsia="en-GB"/>
+              </w:rPr>
+              <w:t>    </w:t>
+            </w:r>
+            <w:r>
+              <w:rPr>
+                <w:rFonts w:ascii="Consolas" w:eastAsia="Times New Roman" w:hAnsi="Consolas" w:cs="Times New Roman"/>
+                <w:color w:val="A31515"/>
+                <w:sz w:val="21"/>
+                <w:szCs w:val="21"/>
+                <w:lang w:eastAsia="en-GB"/>
+              </w:rPr>
+              <w:t>"</w:t>
+            </w:r>
+            <w:proofErr w:type="spellStart"/>
+            <w:r>
+              <w:rPr>
+                <w:rFonts w:ascii="Consolas" w:eastAsia="Times New Roman" w:hAnsi="Consolas" w:cs="Times New Roman"/>
+                <w:color w:val="A31515"/>
+                <w:sz w:val="21"/>
+                <w:szCs w:val="21"/>
+                <w:lang w:eastAsia="en-GB"/>
+              </w:rPr>
+              <w:t>business_name</w:t>
+            </w:r>
+            <w:proofErr w:type="spellEnd"/>
+            <w:r>
+              <w:rPr>
+                <w:rFonts w:ascii="Consolas" w:eastAsia="Times New Roman" w:hAnsi="Consolas" w:cs="Times New Roman"/>
+                <w:color w:val="A31515"/>
+                <w:sz w:val="21"/>
+                <w:szCs w:val="21"/>
+                <w:lang w:eastAsia="en-GB"/>
+              </w:rPr>
+              <w:t>"</w:t>
+            </w:r>
+            <w:r>
+              <w:rPr>
+                <w:rFonts w:ascii="Consolas" w:eastAsia="Times New Roman" w:hAnsi="Consolas" w:cs="Times New Roman"/>
+                <w:color w:val="000000"/>
+                <w:sz w:val="21"/>
+                <w:szCs w:val="21"/>
+                <w:lang w:eastAsia="en-GB"/>
+              </w:rPr>
+              <w:t>: </w:t>
+            </w:r>
+            <w:proofErr w:type="spellStart"/>
+            <w:r>
+              <w:rPr>
+                <w:rFonts w:ascii="Consolas" w:eastAsia="Times New Roman" w:hAnsi="Consolas" w:cs="Times New Roman"/>
+                <w:color w:val="001080"/>
+                <w:sz w:val="21"/>
+                <w:szCs w:val="21"/>
+                <w:lang w:eastAsia="en-GB"/>
+              </w:rPr>
+              <w:t>business_name</w:t>
+            </w:r>
+            <w:proofErr w:type="spellEnd"/>
+            <w:r>
+              <w:rPr>
+                <w:rFonts w:ascii="Consolas" w:eastAsia="Times New Roman" w:hAnsi="Consolas" w:cs="Times New Roman"/>
+                <w:color w:val="000000"/>
+                <w:sz w:val="21"/>
+                <w:szCs w:val="21"/>
+                <w:lang w:eastAsia="en-GB"/>
+              </w:rPr>
+              <w:t>,</w:t>
+            </w:r>
+          </w:p>
+          <w:p>
+            <w:pPr>
+              <w:shd w:val="clear" w:color="auto" w:fill="FFFFFF"/>
+              <w:spacing w:line="285" w:lineRule="atLeast"/>
+              <w:rPr>
+                <w:rFonts w:ascii="Consolas" w:eastAsia="Times New Roman" w:hAnsi="Consolas" w:cs="Times New Roman"/>
+                <w:color w:val="000000"/>
+                <w:sz w:val="21"/>
+                <w:szCs w:val="21"/>
+                <w:lang w:eastAsia="en-GB"/>
+              </w:rPr>
+            </w:pPr>
+            <w:r>
+              <w:rPr>
+                <w:rFonts w:ascii="Consolas" w:eastAsia="Times New Roman" w:hAnsi="Consolas" w:cs="Times New Roman"/>
+                <w:color w:val="000000"/>
+                <w:sz w:val="21"/>
+                <w:szCs w:val="21"/>
+                <w:lang w:eastAsia="en-GB"/>
+              </w:rPr>
+              <w:t>    </w:t>
+            </w:r>
+            <w:r>
+              <w:rPr>
+                <w:rFonts w:ascii="Consolas" w:eastAsia="Times New Roman" w:hAnsi="Consolas" w:cs="Times New Roman"/>
+                <w:color w:val="A31515"/>
+                <w:sz w:val="21"/>
+                <w:szCs w:val="21"/>
+                <w:lang w:eastAsia="en-GB"/>
+              </w:rPr>
               <w:t>"text"</w:t>
             </w:r>
             <w:r>
@@ -8529,19 +8742,7 @@
               <w:rPr>
                 <w:rFonts w:cstheme="minorHAnsi"/>
               </w:rPr>
-              <w:t xml:space="preserve"> an array of </w:t>
-            </w:r>
-            <w:r>
-              <w:rPr>
-                <w:rFonts w:cstheme="minorHAnsi"/>
-              </w:rPr>
-              <w:t>business</w:t>
-            </w:r>
-            <w:r>
-              <w:rPr>
-                <w:rFonts w:cstheme="minorHAnsi"/>
-              </w:rPr>
-              <w:t xml:space="preserve"> objects.</w:t>
+              <w:t xml:space="preserve"> an array of business objects.</w:t>
             </w:r>
           </w:p>
           <w:p>
@@ -8556,13 +8757,7 @@
               <w:rPr>
                 <w:rFonts w:cstheme="minorHAnsi"/>
               </w:rPr>
-              <w:t>Business</w:t>
-            </w:r>
-            <w:r>
-              <w:rPr>
-                <w:rFonts w:cstheme="minorHAnsi"/>
-              </w:rPr>
-              <w:t xml:space="preserve"> object:</w:t>
+              <w:t>Business object:</w:t>
             </w:r>
           </w:p>
           <w:p>

</xml_diff>